<commit_message>
Correspondence and Merge Fields Configurations for Core DEV
</commit_message>
<xml_diff>
--- a/acm/correspondenceTemplates/ApprovalLetter.docx
+++ b/acm/correspondenceTemplates/ApprovalLetter.docx
@@ -1,6 +1,6 @@
 
 <file path=word/document.xml><?xml version="1.0" encoding="utf-8"?>
-<w:document xmlns:wpc="http://schemas.microsoft.com/office/word/2010/wordprocessingCanvas" xmlns:cx="http://schemas.microsoft.com/office/drawing/2014/chartex" xmlns:cx1="http://schemas.microsoft.com/office/drawing/2015/9/8/chartex" xmlns:mc="http://schemas.openxmlformats.org/markup-compatibility/2006" xmlns:o="urn:schemas-microsoft-com:office:office" xmlns:r="http://schemas.openxmlformats.org/officeDocument/2006/relationships" xmlns:m="http://schemas.openxmlformats.org/officeDocument/2006/math" xmlns:v="urn:schemas-microsoft-com:vml" xmlns:wp14="http://schemas.microsoft.com/office/word/2010/wordprocessingDrawing" xmlns:wp="http://schemas.openxmlformats.org/drawingml/2006/wordprocessingDrawing" xmlns:w10="urn:schemas-microsoft-com:office:word" xmlns:w="http://schemas.openxmlformats.org/wordprocessingml/2006/main" xmlns:w14="http://schemas.microsoft.com/office/word/2010/wordml" xmlns:w15="http://schemas.microsoft.com/office/word/2012/wordml" xmlns:w16se="http://schemas.microsoft.com/office/word/2015/wordml/symex" xmlns:wpg="http://schemas.microsoft.com/office/word/2010/wordprocessingGroup" xmlns:wpi="http://schemas.microsoft.com/office/word/2010/wordprocessingInk" xmlns:wne="http://schemas.microsoft.com/office/word/2006/wordml" xmlns:wps="http://schemas.microsoft.com/office/word/2010/wordprocessingShape" mc:Ignorable="w14 w15 w16se wp14">
+<w:document xmlns:wpc="http://schemas.microsoft.com/office/word/2010/wordprocessingCanvas" xmlns:cx="http://schemas.microsoft.com/office/drawing/2014/chartex" xmlns:cx1="http://schemas.microsoft.com/office/drawing/2015/9/8/chartex" xmlns:cx2="http://schemas.microsoft.com/office/drawing/2015/10/21/chartex" xmlns:cx3="http://schemas.microsoft.com/office/drawing/2016/5/9/chartex" xmlns:cx4="http://schemas.microsoft.com/office/drawing/2016/5/10/chartex" xmlns:cx5="http://schemas.microsoft.com/office/drawing/2016/5/11/chartex" xmlns:cx6="http://schemas.microsoft.com/office/drawing/2016/5/12/chartex" xmlns:cx7="http://schemas.microsoft.com/office/drawing/2016/5/13/chartex" xmlns:cx8="http://schemas.microsoft.com/office/drawing/2016/5/14/chartex" xmlns:mc="http://schemas.openxmlformats.org/markup-compatibility/2006" xmlns:aink="http://schemas.microsoft.com/office/drawing/2016/ink" xmlns:am3d="http://schemas.microsoft.com/office/drawing/2017/model3d" xmlns:o="urn:schemas-microsoft-com:office:office" xmlns:r="http://schemas.openxmlformats.org/officeDocument/2006/relationships" xmlns:m="http://schemas.openxmlformats.org/officeDocument/2006/math" xmlns:v="urn:schemas-microsoft-com:vml" xmlns:wp14="http://schemas.microsoft.com/office/word/2010/wordprocessingDrawing" xmlns:wp="http://schemas.openxmlformats.org/drawingml/2006/wordprocessingDrawing" xmlns:w10="urn:schemas-microsoft-com:office:word" xmlns:w="http://schemas.openxmlformats.org/wordprocessingml/2006/main" xmlns:w14="http://schemas.microsoft.com/office/word/2010/wordml" xmlns:w15="http://schemas.microsoft.com/office/word/2012/wordml" xmlns:w16cid="http://schemas.microsoft.com/office/word/2016/wordml/cid" xmlns:w16se="http://schemas.microsoft.com/office/word/2015/wordml/symex" xmlns:wpg="http://schemas.microsoft.com/office/word/2010/wordprocessingGroup" xmlns:wpi="http://schemas.microsoft.com/office/word/2010/wordprocessingInk" xmlns:wne="http://schemas.microsoft.com/office/word/2006/wordml" xmlns:wps="http://schemas.microsoft.com/office/word/2010/wordprocessingShape" mc:Ignorable="w14 w15 w16se w16cid wp14">
   <w:body>
     <w:p>
       <w:pPr>
@@ -65,7 +65,25 @@
           <w:sz w:val="24"/>
           <w:szCs w:val="24"/>
         </w:rPr>
-        <w:t>${Date}</w:t>
+        <w:t>${</w:t>
+      </w:r>
+      <w:proofErr w:type="spellStart"/>
+      <w:r>
+        <w:rPr>
+          <w:b/>
+          <w:sz w:val="24"/>
+          <w:szCs w:val="24"/>
+        </w:rPr>
+        <w:t>currentDate</w:t>
+      </w:r>
+      <w:proofErr w:type="spellEnd"/>
+      <w:r>
+        <w:rPr>
+          <w:b/>
+          <w:sz w:val="24"/>
+          <w:szCs w:val="24"/>
+        </w:rPr>
+        <w:t>}</w:t>
       </w:r>
     </w:p>
     <w:p>
@@ -105,48 +123,57 @@
       <w:r>
         <w:rPr>
           <w:b/>
-          <w:sz w:val="24"/>
-          <w:szCs w:val="24"/>
-        </w:rPr>
-        <w:t>Employee Name},</w:t>
-      </w:r>
-    </w:p>
-    <w:p>
-      <w:pPr>
-        <w:spacing w:after="0" w:line="100" w:lineRule="atLeast"/>
-        <w:rPr>
-          <w:b/>
-          <w:sz w:val="24"/>
-          <w:szCs w:val="24"/>
-        </w:rPr>
-      </w:pPr>
-    </w:p>
-    <w:p>
-      <w:pPr>
-        <w:spacing w:after="0" w:line="100" w:lineRule="atLeast"/>
-        <w:rPr>
-          <w:sz w:val="24"/>
-          <w:szCs w:val="24"/>
-        </w:rPr>
-      </w:pPr>
-      <w:r>
-        <w:rPr>
-          <w:sz w:val="24"/>
-          <w:szCs w:val="24"/>
-        </w:rPr>
-        <w:t xml:space="preserve">This letter is here to inform you, </w:t>
-      </w:r>
-      <w:r>
-        <w:rPr>
-          <w:b/>
           <w:bCs/>
           <w:sz w:val="24"/>
           <w:szCs w:val="24"/>
         </w:rPr>
-        <w:t>Victor Veteran</w:t>
+        <w:t>personFirstName</w:t>
       </w:r>
       <w:bookmarkStart w:id="0" w:name="_GoBack"/>
       <w:bookmarkEnd w:id="0"/>
+      <w:r>
+        <w:rPr>
+          <w:b/>
+          <w:sz w:val="24"/>
+          <w:szCs w:val="24"/>
+        </w:rPr>
+        <w:t>},</w:t>
+      </w:r>
+    </w:p>
+    <w:p>
+      <w:pPr>
+        <w:spacing w:after="0" w:line="100" w:lineRule="atLeast"/>
+        <w:rPr>
+          <w:b/>
+          <w:sz w:val="24"/>
+          <w:szCs w:val="24"/>
+        </w:rPr>
+      </w:pPr>
+    </w:p>
+    <w:p>
+      <w:pPr>
+        <w:spacing w:after="0" w:line="100" w:lineRule="atLeast"/>
+        <w:rPr>
+          <w:sz w:val="24"/>
+          <w:szCs w:val="24"/>
+        </w:rPr>
+      </w:pPr>
+      <w:r>
+        <w:rPr>
+          <w:sz w:val="24"/>
+          <w:szCs w:val="24"/>
+        </w:rPr>
+        <w:t xml:space="preserve">This letter is here to inform you, </w:t>
+      </w:r>
+      <w:r>
+        <w:rPr>
+          <w:b/>
+          <w:bCs/>
+          <w:sz w:val="24"/>
+          <w:szCs w:val="24"/>
+        </w:rPr>
+        <w:t>Victor Veteran</w:t>
+      </w:r>
       <w:r>
         <w:rPr>
           <w:b/>
@@ -321,7 +348,7 @@
 </file>
 
 <file path=word/endnotes.xml><?xml version="1.0" encoding="utf-8"?>
-<w:endnotes xmlns:wpc="http://schemas.microsoft.com/office/word/2010/wordprocessingCanvas" xmlns:cx="http://schemas.microsoft.com/office/drawing/2014/chartex" xmlns:cx1="http://schemas.microsoft.com/office/drawing/2015/9/8/chartex" xmlns:mc="http://schemas.openxmlformats.org/markup-compatibility/2006" xmlns:o="urn:schemas-microsoft-com:office:office" xmlns:r="http://schemas.openxmlformats.org/officeDocument/2006/relationships" xmlns:m="http://schemas.openxmlformats.org/officeDocument/2006/math" xmlns:v="urn:schemas-microsoft-com:vml" xmlns:wp14="http://schemas.microsoft.com/office/word/2010/wordprocessingDrawing" xmlns:wp="http://schemas.openxmlformats.org/drawingml/2006/wordprocessingDrawing" xmlns:w10="urn:schemas-microsoft-com:office:word" xmlns:w="http://schemas.openxmlformats.org/wordprocessingml/2006/main" xmlns:w14="http://schemas.microsoft.com/office/word/2010/wordml" xmlns:w15="http://schemas.microsoft.com/office/word/2012/wordml" xmlns:w16se="http://schemas.microsoft.com/office/word/2015/wordml/symex" xmlns:wpg="http://schemas.microsoft.com/office/word/2010/wordprocessingGroup" xmlns:wpi="http://schemas.microsoft.com/office/word/2010/wordprocessingInk" xmlns:wne="http://schemas.microsoft.com/office/word/2006/wordml" xmlns:wps="http://schemas.microsoft.com/office/word/2010/wordprocessingShape" mc:Ignorable="w14 w15 w16se wp14">
+<w:endnotes xmlns:wpc="http://schemas.microsoft.com/office/word/2010/wordprocessingCanvas" xmlns:cx="http://schemas.microsoft.com/office/drawing/2014/chartex" xmlns:cx1="http://schemas.microsoft.com/office/drawing/2015/9/8/chartex" xmlns:cx2="http://schemas.microsoft.com/office/drawing/2015/10/21/chartex" xmlns:cx3="http://schemas.microsoft.com/office/drawing/2016/5/9/chartex" xmlns:cx4="http://schemas.microsoft.com/office/drawing/2016/5/10/chartex" xmlns:cx5="http://schemas.microsoft.com/office/drawing/2016/5/11/chartex" xmlns:cx6="http://schemas.microsoft.com/office/drawing/2016/5/12/chartex" xmlns:cx7="http://schemas.microsoft.com/office/drawing/2016/5/13/chartex" xmlns:cx8="http://schemas.microsoft.com/office/drawing/2016/5/14/chartex" xmlns:mc="http://schemas.openxmlformats.org/markup-compatibility/2006" xmlns:aink="http://schemas.microsoft.com/office/drawing/2016/ink" xmlns:am3d="http://schemas.microsoft.com/office/drawing/2017/model3d" xmlns:o="urn:schemas-microsoft-com:office:office" xmlns:r="http://schemas.openxmlformats.org/officeDocument/2006/relationships" xmlns:m="http://schemas.openxmlformats.org/officeDocument/2006/math" xmlns:v="urn:schemas-microsoft-com:vml" xmlns:wp14="http://schemas.microsoft.com/office/word/2010/wordprocessingDrawing" xmlns:wp="http://schemas.openxmlformats.org/drawingml/2006/wordprocessingDrawing" xmlns:w10="urn:schemas-microsoft-com:office:word" xmlns:w="http://schemas.openxmlformats.org/wordprocessingml/2006/main" xmlns:w14="http://schemas.microsoft.com/office/word/2010/wordml" xmlns:w15="http://schemas.microsoft.com/office/word/2012/wordml" xmlns:w16cid="http://schemas.microsoft.com/office/word/2016/wordml/cid" xmlns:w16se="http://schemas.microsoft.com/office/word/2015/wordml/symex" xmlns:wpg="http://schemas.microsoft.com/office/word/2010/wordprocessingGroup" xmlns:wpi="http://schemas.microsoft.com/office/word/2010/wordprocessingInk" xmlns:wne="http://schemas.microsoft.com/office/word/2006/wordml" xmlns:wps="http://schemas.microsoft.com/office/word/2010/wordprocessingShape" mc:Ignorable="w14 w15 w16se w16cid wp14">
   <w:endnote w:type="separator" w:id="-1">
     <w:p>
       <w:pPr>
@@ -346,7 +373,7 @@
 </file>
 
 <file path=word/footnotes.xml><?xml version="1.0" encoding="utf-8"?>
-<w:footnotes xmlns:wpc="http://schemas.microsoft.com/office/word/2010/wordprocessingCanvas" xmlns:cx="http://schemas.microsoft.com/office/drawing/2014/chartex" xmlns:cx1="http://schemas.microsoft.com/office/drawing/2015/9/8/chartex" xmlns:mc="http://schemas.openxmlformats.org/markup-compatibility/2006" xmlns:o="urn:schemas-microsoft-com:office:office" xmlns:r="http://schemas.openxmlformats.org/officeDocument/2006/relationships" xmlns:m="http://schemas.openxmlformats.org/officeDocument/2006/math" xmlns:v="urn:schemas-microsoft-com:vml" xmlns:wp14="http://schemas.microsoft.com/office/word/2010/wordprocessingDrawing" xmlns:wp="http://schemas.openxmlformats.org/drawingml/2006/wordprocessingDrawing" xmlns:w10="urn:schemas-microsoft-com:office:word" xmlns:w="http://schemas.openxmlformats.org/wordprocessingml/2006/main" xmlns:w14="http://schemas.microsoft.com/office/word/2010/wordml" xmlns:w15="http://schemas.microsoft.com/office/word/2012/wordml" xmlns:w16se="http://schemas.microsoft.com/office/word/2015/wordml/symex" xmlns:wpg="http://schemas.microsoft.com/office/word/2010/wordprocessingGroup" xmlns:wpi="http://schemas.microsoft.com/office/word/2010/wordprocessingInk" xmlns:wne="http://schemas.microsoft.com/office/word/2006/wordml" xmlns:wps="http://schemas.microsoft.com/office/word/2010/wordprocessingShape" mc:Ignorable="w14 w15 w16se wp14">
+<w:footnotes xmlns:wpc="http://schemas.microsoft.com/office/word/2010/wordprocessingCanvas" xmlns:cx="http://schemas.microsoft.com/office/drawing/2014/chartex" xmlns:cx1="http://schemas.microsoft.com/office/drawing/2015/9/8/chartex" xmlns:cx2="http://schemas.microsoft.com/office/drawing/2015/10/21/chartex" xmlns:cx3="http://schemas.microsoft.com/office/drawing/2016/5/9/chartex" xmlns:cx4="http://schemas.microsoft.com/office/drawing/2016/5/10/chartex" xmlns:cx5="http://schemas.microsoft.com/office/drawing/2016/5/11/chartex" xmlns:cx6="http://schemas.microsoft.com/office/drawing/2016/5/12/chartex" xmlns:cx7="http://schemas.microsoft.com/office/drawing/2016/5/13/chartex" xmlns:cx8="http://schemas.microsoft.com/office/drawing/2016/5/14/chartex" xmlns:mc="http://schemas.openxmlformats.org/markup-compatibility/2006" xmlns:aink="http://schemas.microsoft.com/office/drawing/2016/ink" xmlns:am3d="http://schemas.microsoft.com/office/drawing/2017/model3d" xmlns:o="urn:schemas-microsoft-com:office:office" xmlns:r="http://schemas.openxmlformats.org/officeDocument/2006/relationships" xmlns:m="http://schemas.openxmlformats.org/officeDocument/2006/math" xmlns:v="urn:schemas-microsoft-com:vml" xmlns:wp14="http://schemas.microsoft.com/office/word/2010/wordprocessingDrawing" xmlns:wp="http://schemas.openxmlformats.org/drawingml/2006/wordprocessingDrawing" xmlns:w10="urn:schemas-microsoft-com:office:word" xmlns:w="http://schemas.openxmlformats.org/wordprocessingml/2006/main" xmlns:w14="http://schemas.microsoft.com/office/word/2010/wordml" xmlns:w15="http://schemas.microsoft.com/office/word/2012/wordml" xmlns:w16cid="http://schemas.microsoft.com/office/word/2016/wordml/cid" xmlns:w16se="http://schemas.microsoft.com/office/word/2015/wordml/symex" xmlns:wpg="http://schemas.microsoft.com/office/word/2010/wordprocessingGroup" xmlns:wpi="http://schemas.microsoft.com/office/word/2010/wordprocessingInk" xmlns:wne="http://schemas.microsoft.com/office/word/2006/wordml" xmlns:wps="http://schemas.microsoft.com/office/word/2010/wordprocessingShape" mc:Ignorable="w14 w15 w16se w16cid wp14">
   <w:footnote w:type="separator" w:id="-1">
     <w:p>
       <w:pPr>
@@ -371,7 +398,7 @@
 </file>
 
 <file path=word/header1.xml><?xml version="1.0" encoding="utf-8"?>
-<w:hdr xmlns:wpc="http://schemas.microsoft.com/office/word/2010/wordprocessingCanvas" xmlns:cx="http://schemas.microsoft.com/office/drawing/2014/chartex" xmlns:cx1="http://schemas.microsoft.com/office/drawing/2015/9/8/chartex" xmlns:mc="http://schemas.openxmlformats.org/markup-compatibility/2006" xmlns:o="urn:schemas-microsoft-com:office:office" xmlns:r="http://schemas.openxmlformats.org/officeDocument/2006/relationships" xmlns:m="http://schemas.openxmlformats.org/officeDocument/2006/math" xmlns:v="urn:schemas-microsoft-com:vml" xmlns:wp14="http://schemas.microsoft.com/office/word/2010/wordprocessingDrawing" xmlns:wp="http://schemas.openxmlformats.org/drawingml/2006/wordprocessingDrawing" xmlns:w10="urn:schemas-microsoft-com:office:word" xmlns:w="http://schemas.openxmlformats.org/wordprocessingml/2006/main" xmlns:w14="http://schemas.microsoft.com/office/word/2010/wordml" xmlns:w15="http://schemas.microsoft.com/office/word/2012/wordml" xmlns:w16se="http://schemas.microsoft.com/office/word/2015/wordml/symex" xmlns:wpg="http://schemas.microsoft.com/office/word/2010/wordprocessingGroup" xmlns:wpi="http://schemas.microsoft.com/office/word/2010/wordprocessingInk" xmlns:wne="http://schemas.microsoft.com/office/word/2006/wordml" xmlns:wps="http://schemas.microsoft.com/office/word/2010/wordprocessingShape" mc:Ignorable="w14 w15 w16se wp14">
+<w:hdr xmlns:wpc="http://schemas.microsoft.com/office/word/2010/wordprocessingCanvas" xmlns:cx="http://schemas.microsoft.com/office/drawing/2014/chartex" xmlns:cx1="http://schemas.microsoft.com/office/drawing/2015/9/8/chartex" xmlns:cx2="http://schemas.microsoft.com/office/drawing/2015/10/21/chartex" xmlns:cx3="http://schemas.microsoft.com/office/drawing/2016/5/9/chartex" xmlns:cx4="http://schemas.microsoft.com/office/drawing/2016/5/10/chartex" xmlns:cx5="http://schemas.microsoft.com/office/drawing/2016/5/11/chartex" xmlns:cx6="http://schemas.microsoft.com/office/drawing/2016/5/12/chartex" xmlns:cx7="http://schemas.microsoft.com/office/drawing/2016/5/13/chartex" xmlns:cx8="http://schemas.microsoft.com/office/drawing/2016/5/14/chartex" xmlns:mc="http://schemas.openxmlformats.org/markup-compatibility/2006" xmlns:aink="http://schemas.microsoft.com/office/drawing/2016/ink" xmlns:am3d="http://schemas.microsoft.com/office/drawing/2017/model3d" xmlns:o="urn:schemas-microsoft-com:office:office" xmlns:r="http://schemas.openxmlformats.org/officeDocument/2006/relationships" xmlns:m="http://schemas.openxmlformats.org/officeDocument/2006/math" xmlns:v="urn:schemas-microsoft-com:vml" xmlns:wp14="http://schemas.microsoft.com/office/word/2010/wordprocessingDrawing" xmlns:wp="http://schemas.openxmlformats.org/drawingml/2006/wordprocessingDrawing" xmlns:w10="urn:schemas-microsoft-com:office:word" xmlns:w="http://schemas.openxmlformats.org/wordprocessingml/2006/main" xmlns:w14="http://schemas.microsoft.com/office/word/2010/wordml" xmlns:w15="http://schemas.microsoft.com/office/word/2012/wordml" xmlns:w16cid="http://schemas.microsoft.com/office/word/2016/wordml/cid" xmlns:w16se="http://schemas.microsoft.com/office/word/2015/wordml/symex" xmlns:wpg="http://schemas.microsoft.com/office/word/2010/wordprocessingGroup" xmlns:wpi="http://schemas.microsoft.com/office/word/2010/wordprocessingInk" xmlns:wne="http://schemas.microsoft.com/office/word/2006/wordml" xmlns:wps="http://schemas.microsoft.com/office/word/2010/wordprocessingShape" mc:Ignorable="w14 w15 w16se w16cid wp14">
   <w:p>
     <w:pPr>
       <w:pStyle w:val="Header"/>
@@ -440,7 +467,7 @@
 </file>
 
 <file path=word/styles.xml><?xml version="1.0" encoding="utf-8"?>
-<w:styles xmlns:mc="http://schemas.openxmlformats.org/markup-compatibility/2006" xmlns:r="http://schemas.openxmlformats.org/officeDocument/2006/relationships" xmlns:w="http://schemas.openxmlformats.org/wordprocessingml/2006/main" xmlns:w14="http://schemas.microsoft.com/office/word/2010/wordml" xmlns:w15="http://schemas.microsoft.com/office/word/2012/wordml" xmlns:w16se="http://schemas.microsoft.com/office/word/2015/wordml/symex" mc:Ignorable="w14 w15 w16se">
+<w:styles xmlns:mc="http://schemas.openxmlformats.org/markup-compatibility/2006" xmlns:r="http://schemas.openxmlformats.org/officeDocument/2006/relationships" xmlns:w="http://schemas.openxmlformats.org/wordprocessingml/2006/main" xmlns:w14="http://schemas.microsoft.com/office/word/2010/wordml" xmlns:w15="http://schemas.microsoft.com/office/word/2012/wordml" xmlns:w16cid="http://schemas.microsoft.com/office/word/2016/wordml/cid" xmlns:w16se="http://schemas.microsoft.com/office/word/2015/wordml/symex" mc:Ignorable="w14 w15 w16se w16cid">
   <w:docDefaults>
     <w:rPrDefault>
       <w:rPr>
@@ -456,7 +483,7 @@
       </w:pPr>
     </w:pPrDefault>
   </w:docDefaults>
-  <w:latentStyles w:defLockedState="0" w:defUIPriority="99" w:defSemiHidden="0" w:defUnhideWhenUsed="0" w:defQFormat="0" w:count="371">
+  <w:latentStyles w:defLockedState="0" w:defUIPriority="99" w:defSemiHidden="0" w:defUnhideWhenUsed="0" w:defQFormat="0" w:count="375">
     <w:lsdException w:name="Normal" w:uiPriority="0" w:qFormat="1"/>
     <w:lsdException w:name="heading 1" w:uiPriority="9" w:qFormat="1"/>
     <w:lsdException w:name="heading 2" w:semiHidden="1" w:uiPriority="9" w:unhideWhenUsed="1" w:qFormat="1"/>
@@ -828,6 +855,10 @@
     <w:lsdException w:name="List Table 5 Dark Accent 6" w:uiPriority="50"/>
     <w:lsdException w:name="List Table 6 Colorful Accent 6" w:uiPriority="51"/>
     <w:lsdException w:name="List Table 7 Colorful Accent 6" w:uiPriority="52"/>
+    <w:lsdException w:name="Mention" w:semiHidden="1" w:unhideWhenUsed="1"/>
+    <w:lsdException w:name="Smart Hyperlink" w:semiHidden="1" w:unhideWhenUsed="1"/>
+    <w:lsdException w:name="Hashtag" w:semiHidden="1" w:unhideWhenUsed="1"/>
+    <w:lsdException w:name="Unresolved Mention" w:semiHidden="1" w:unhideWhenUsed="1"/>
   </w:latentStyles>
   <w:style w:type="paragraph" w:default="1" w:styleId="Normal">
     <w:name w:val="Normal"/>

</xml_diff>

<commit_message>
AFDP-8296 Correspondence templates formatting issues fix
</commit_message>
<xml_diff>
--- a/acm/correspondenceTemplates/ApprovalLetter.docx
+++ b/acm/correspondenceTemplates/ApprovalLetter.docx
@@ -4,67 +4,101 @@
   <w:body>
     <w:p>
       <w:pPr>
-        <w:spacing w:after="0" w:line="100" w:lineRule="atLeast"/>
         <w:jc w:val="center"/>
-        <w:rPr>
-          <w:sz w:val="48"/>
-          <w:szCs w:val="48"/>
-        </w:rPr>
-      </w:pPr>
-      <w:r>
         <w:rPr>
           <w:rFonts w:ascii="Times New Roman" w:hAnsi="Times New Roman" w:cs="Times New Roman"/>
           <w:sz w:val="72"/>
           <w:szCs w:val="72"/>
         </w:rPr>
+      </w:pPr>
+      <w:r>
+        <w:rPr>
+          <w:rFonts w:ascii="Times New Roman" w:hAnsi="Times New Roman" w:cs="Times New Roman"/>
+          <w:sz w:val="72"/>
+          <w:szCs w:val="72"/>
+        </w:rPr>
         <w:t>Approval Letter</w:t>
       </w:r>
     </w:p>
     <w:p>
       <w:pPr>
-        <w:spacing w:after="0" w:line="100" w:lineRule="atLeast"/>
-        <w:jc w:val="center"/>
-        <w:rPr>
-          <w:sz w:val="28"/>
-          <w:szCs w:val="28"/>
-        </w:rPr>
-      </w:pPr>
-    </w:p>
-    <w:p>
-      <w:pPr>
-        <w:spacing w:after="0" w:line="100" w:lineRule="atLeast"/>
-        <w:jc w:val="center"/>
-        <w:rPr>
-          <w:sz w:val="28"/>
-          <w:szCs w:val="28"/>
-        </w:rPr>
-      </w:pPr>
-    </w:p>
-    <w:p>
-      <w:pPr>
-        <w:spacing w:after="0" w:line="100" w:lineRule="atLeast"/>
+        <w:rPr>
+          <w:sz w:val="24"/>
+          <w:szCs w:val="24"/>
+        </w:rPr>
+      </w:pPr>
+    </w:p>
+    <w:p>
+      <w:pPr>
+        <w:rPr>
+          <w:sz w:val="24"/>
+          <w:szCs w:val="24"/>
+        </w:rPr>
+      </w:pPr>
+    </w:p>
+    <w:p>
+      <w:pPr>
         <w:rPr>
           <w:b/>
           <w:sz w:val="24"/>
           <w:szCs w:val="24"/>
         </w:rPr>
       </w:pPr>
-    </w:p>
-    <w:p>
-      <w:pPr>
-        <w:spacing w:after="0" w:line="100" w:lineRule="atLeast"/>
+      <w:r>
         <w:rPr>
           <w:b/>
           <w:sz w:val="24"/>
           <w:szCs w:val="24"/>
         </w:rPr>
-      </w:pPr>
+        <w:t>${</w:t>
+      </w:r>
+      <w:proofErr w:type="spellStart"/>
       <w:r>
         <w:rPr>
           <w:b/>
           <w:sz w:val="24"/>
           <w:szCs w:val="24"/>
         </w:rPr>
+        <w:t>currentDate</w:t>
+      </w:r>
+      <w:proofErr w:type="spellEnd"/>
+      <w:r>
+        <w:rPr>
+          <w:b/>
+          <w:sz w:val="24"/>
+          <w:szCs w:val="24"/>
+        </w:rPr>
+        <w:t>}</w:t>
+      </w:r>
+    </w:p>
+    <w:p>
+      <w:pPr>
+        <w:rPr>
+          <w:sz w:val="24"/>
+          <w:szCs w:val="24"/>
+        </w:rPr>
+      </w:pPr>
+    </w:p>
+    <w:p>
+      <w:pPr>
+        <w:rPr>
+          <w:sz w:val="24"/>
+          <w:szCs w:val="24"/>
+        </w:rPr>
+      </w:pPr>
+      <w:r>
+        <w:rPr>
+          <w:sz w:val="24"/>
+          <w:szCs w:val="24"/>
+        </w:rPr>
+        <w:t xml:space="preserve">Dear </w:t>
+      </w:r>
+      <w:r>
+        <w:rPr>
+          <w:b/>
+          <w:sz w:val="24"/>
+          <w:szCs w:val="24"/>
+        </w:rPr>
         <w:t>${</w:t>
       </w:r>
       <w:proofErr w:type="spellStart"/>
@@ -74,7 +108,7 @@
           <w:sz w:val="24"/>
           <w:szCs w:val="24"/>
         </w:rPr>
-        <w:t>currentDate</w:t>
+        <w:t>personFirstName</w:t>
       </w:r>
       <w:proofErr w:type="spellEnd"/>
       <w:r>
@@ -85,99 +119,66 @@
         </w:rPr>
         <w:t>}</w:t>
       </w:r>
-    </w:p>
-    <w:p>
-      <w:pPr>
-        <w:spacing w:after="0" w:line="100" w:lineRule="atLeast"/>
-        <w:rPr>
-          <w:sz w:val="24"/>
-          <w:szCs w:val="24"/>
-        </w:rPr>
-      </w:pPr>
-    </w:p>
-    <w:p>
-      <w:pPr>
-        <w:spacing w:after="0" w:line="100" w:lineRule="atLeast"/>
+      <w:r>
+        <w:rPr>
+          <w:sz w:val="24"/>
+          <w:szCs w:val="24"/>
+        </w:rPr>
+        <w:t>,</w:t>
+      </w:r>
+    </w:p>
+    <w:p>
+      <w:pPr>
+        <w:rPr>
+          <w:sz w:val="24"/>
+          <w:szCs w:val="24"/>
+        </w:rPr>
+      </w:pPr>
+    </w:p>
+    <w:p>
+      <w:pPr>
+        <w:rPr>
+          <w:sz w:val="24"/>
+          <w:szCs w:val="24"/>
+        </w:rPr>
+      </w:pPr>
+      <w:r>
+        <w:rPr>
+          <w:sz w:val="24"/>
+          <w:szCs w:val="24"/>
+        </w:rPr>
+        <w:t xml:space="preserve">This letter is here to inform you, </w:t>
+      </w:r>
+      <w:r>
         <w:rPr>
           <w:b/>
           <w:sz w:val="24"/>
           <w:szCs w:val="24"/>
         </w:rPr>
-      </w:pPr>
-      <w:r>
-        <w:rPr>
-          <w:sz w:val="24"/>
-          <w:szCs w:val="24"/>
-        </w:rPr>
-        <w:t xml:space="preserve">Dear </w:t>
-      </w:r>
+        <w:t>${</w:t>
+      </w:r>
+      <w:proofErr w:type="spellStart"/>
       <w:r>
         <w:rPr>
           <w:b/>
-          <w:bCs/>
-          <w:sz w:val="24"/>
-          <w:szCs w:val="24"/>
-        </w:rPr>
-        <w:t>${</w:t>
-      </w:r>
+          <w:sz w:val="24"/>
+          <w:szCs w:val="24"/>
+        </w:rPr>
+        <w:t>personFirstName</w:t>
+      </w:r>
+      <w:proofErr w:type="spellEnd"/>
       <w:r>
         <w:rPr>
           <w:b/>
-          <w:bCs/>
-          <w:sz w:val="24"/>
-          <w:szCs w:val="24"/>
-        </w:rPr>
-        <w:t>personFirstName</w:t>
+          <w:sz w:val="24"/>
+          <w:szCs w:val="24"/>
+        </w:rPr>
+        <w:t>}</w:t>
       </w:r>
       <w:bookmarkStart w:id="0" w:name="_GoBack"/>
       <w:bookmarkEnd w:id="0"/>
       <w:r>
         <w:rPr>
-          <w:b/>
-          <w:sz w:val="24"/>
-          <w:szCs w:val="24"/>
-        </w:rPr>
-        <w:t>},</w:t>
-      </w:r>
-    </w:p>
-    <w:p>
-      <w:pPr>
-        <w:spacing w:after="0" w:line="100" w:lineRule="atLeast"/>
-        <w:rPr>
-          <w:b/>
-          <w:sz w:val="24"/>
-          <w:szCs w:val="24"/>
-        </w:rPr>
-      </w:pPr>
-    </w:p>
-    <w:p>
-      <w:pPr>
-        <w:spacing w:after="0" w:line="100" w:lineRule="atLeast"/>
-        <w:rPr>
-          <w:sz w:val="24"/>
-          <w:szCs w:val="24"/>
-        </w:rPr>
-      </w:pPr>
-      <w:r>
-        <w:rPr>
-          <w:sz w:val="24"/>
-          <w:szCs w:val="24"/>
-        </w:rPr>
-        <w:t xml:space="preserve">This letter is here to inform you, </w:t>
-      </w:r>
-      <w:r>
-        <w:rPr>
-          <w:b/>
-          <w:bCs/>
-          <w:sz w:val="24"/>
-          <w:szCs w:val="24"/>
-        </w:rPr>
-        <w:t>Victor Veteran</w:t>
-      </w:r>
-      <w:r>
-        <w:rPr>
-          <w:b/>
-          <w:bCs/>
           <w:sz w:val="24"/>
           <w:szCs w:val="24"/>
         </w:rPr>
@@ -185,7 +186,6 @@
       </w:r>
       <w:r>
         <w:rPr>
-          <w:bCs/>
           <w:sz w:val="24"/>
           <w:szCs w:val="24"/>
         </w:rPr>
@@ -194,16 +194,14 @@
     </w:p>
     <w:p>
       <w:pPr>
-        <w:spacing w:after="0" w:line="100" w:lineRule="atLeast"/>
-        <w:rPr>
-          <w:sz w:val="24"/>
-          <w:szCs w:val="24"/>
-        </w:rPr>
-      </w:pPr>
-    </w:p>
-    <w:p>
-      <w:pPr>
-        <w:spacing w:after="0" w:line="100" w:lineRule="atLeast"/>
+        <w:rPr>
+          <w:sz w:val="24"/>
+          <w:szCs w:val="24"/>
+        </w:rPr>
+      </w:pPr>
+    </w:p>
+    <w:p>
+      <w:pPr>
         <w:rPr>
           <w:sz w:val="24"/>
           <w:szCs w:val="24"/>
@@ -219,62 +217,37 @@
     </w:p>
     <w:p>
       <w:pPr>
-        <w:spacing w:after="0" w:line="100" w:lineRule="atLeast"/>
-        <w:rPr>
-          <w:sz w:val="24"/>
-          <w:szCs w:val="24"/>
-        </w:rPr>
-      </w:pPr>
-    </w:p>
-    <w:p>
-      <w:pPr>
-        <w:spacing w:after="0" w:line="100" w:lineRule="atLeast"/>
-        <w:rPr>
-          <w:sz w:val="24"/>
-          <w:szCs w:val="24"/>
-        </w:rPr>
-      </w:pPr>
-      <w:r>
-        <w:rPr>
-          <w:sz w:val="24"/>
-          <w:szCs w:val="24"/>
-        </w:rPr>
-        <w:t>If you have any questions, please email or call the Office</w:t>
-      </w:r>
-      <w:r>
-        <w:rPr>
-          <w:sz w:val="24"/>
-          <w:szCs w:val="24"/>
-        </w:rPr>
-        <w:t xml:space="preserve"> of </w:t>
-      </w:r>
-      <w:r>
-        <w:rPr>
-          <w:sz w:val="24"/>
-          <w:szCs w:val="24"/>
-        </w:rPr>
-        <w:t>Veteran Affairs</w:t>
-      </w:r>
-      <w:r>
-        <w:rPr>
-          <w:sz w:val="24"/>
-          <w:szCs w:val="24"/>
-        </w:rPr>
-        <w:t>.</w:t>
-      </w:r>
-    </w:p>
-    <w:p>
-      <w:pPr>
-        <w:spacing w:after="0" w:line="100" w:lineRule="atLeast"/>
-        <w:rPr>
-          <w:sz w:val="24"/>
-          <w:szCs w:val="24"/>
-        </w:rPr>
-      </w:pPr>
-    </w:p>
-    <w:p>
-      <w:pPr>
-        <w:spacing w:after="0" w:line="100" w:lineRule="atLeast"/>
+        <w:rPr>
+          <w:sz w:val="24"/>
+          <w:szCs w:val="24"/>
+        </w:rPr>
+      </w:pPr>
+    </w:p>
+    <w:p>
+      <w:pPr>
+        <w:rPr>
+          <w:sz w:val="24"/>
+          <w:szCs w:val="24"/>
+        </w:rPr>
+      </w:pPr>
+      <w:r>
+        <w:rPr>
+          <w:sz w:val="24"/>
+          <w:szCs w:val="24"/>
+        </w:rPr>
+        <w:t>If you have any questions, please email or call the Office of Veteran Affairs.</w:t>
+      </w:r>
+    </w:p>
+    <w:p>
+      <w:pPr>
+        <w:rPr>
+          <w:sz w:val="24"/>
+          <w:szCs w:val="24"/>
+        </w:rPr>
+      </w:pPr>
+    </w:p>
+    <w:p>
+      <w:pPr>
         <w:rPr>
           <w:sz w:val="24"/>
           <w:szCs w:val="24"/>
@@ -290,21 +263,17 @@
     </w:p>
     <w:p>
       <w:pPr>
-        <w:spacing w:after="0" w:line="100" w:lineRule="atLeast"/>
-        <w:rPr>
-          <w:sz w:val="24"/>
-          <w:szCs w:val="24"/>
-        </w:rPr>
-      </w:pPr>
-    </w:p>
-    <w:p>
-      <w:pPr>
-        <w:spacing w:after="0" w:line="100" w:lineRule="atLeast"/>
+        <w:rPr>
+          <w:sz w:val="24"/>
+          <w:szCs w:val="24"/>
+        </w:rPr>
+      </w:pPr>
+    </w:p>
+    <w:p>
+      <w:pPr>
         <w:rPr>
           <w:b/>
           <w:i/>
-          <w:sz w:val="24"/>
-          <w:szCs w:val="24"/>
         </w:rPr>
       </w:pPr>
       <w:r>
@@ -314,34 +283,15 @@
           <w:sz w:val="24"/>
           <w:szCs w:val="24"/>
         </w:rPr>
-        <w:t>VA</w:t>
-      </w:r>
-      <w:r>
-        <w:rPr>
-          <w:b/>
-          <w:i/>
-          <w:sz w:val="24"/>
-          <w:szCs w:val="24"/>
-        </w:rPr>
-        <w:t xml:space="preserve"> </w:t>
-      </w:r>
-      <w:r>
-        <w:rPr>
-          <w:b/>
-          <w:i/>
-          <w:sz w:val="24"/>
-          <w:szCs w:val="24"/>
-        </w:rPr>
-        <w:t>Staff</w:t>
+        <w:t>VA Staff</w:t>
       </w:r>
     </w:p>
     <w:sectPr>
       <w:headerReference w:type="default" r:id="rId6"/>
       <w:pgSz w:w="12240" w:h="15840"/>
-      <w:pgMar w:top="1440" w:right="1440" w:bottom="1440" w:left="1440" w:header="720" w:footer="0" w:gutter="0"/>
+      <w:pgMar w:top="1440" w:right="1440" w:bottom="1440" w:left="1440" w:header="720" w:footer="720" w:gutter="0"/>
       <w:cols w:space="720"/>
-      <w:formProt w:val="0"/>
-      <w:docGrid w:linePitch="360" w:charSpace="4096"/>
+      <w:docGrid w:linePitch="360"/>
     </w:sectPr>
   </w:body>
 </w:document>
@@ -409,9 +359,9 @@
         <w:noProof/>
       </w:rPr>
       <w:drawing>
-        <wp:inline distT="0" distB="0" distL="0" distR="0">
-          <wp:extent cx="4829175" cy="1447800"/>
-          <wp:effectExtent l="0" t="0" r="9525" b="0"/>
+        <wp:inline distT="0" distB="0" distL="0" distR="0" wp14:anchorId="15047CC7" wp14:editId="7187CF3E">
+          <wp:extent cx="4828540" cy="1450975"/>
+          <wp:effectExtent l="0" t="0" r="0" b="0"/>
           <wp:docPr id="2" name="Picture 2"/>
           <wp:cNvGraphicFramePr>
             <a:graphicFrameLocks xmlns:a="http://schemas.openxmlformats.org/drawingml/2006/main" noChangeAspect="1"/>
@@ -420,7 +370,7 @@
             <a:graphicData uri="http://schemas.openxmlformats.org/drawingml/2006/picture">
               <pic:pic xmlns:pic="http://schemas.openxmlformats.org/drawingml/2006/picture">
                 <pic:nvPicPr>
-                  <pic:cNvPr id="0" name="Picture 1"/>
+                  <pic:cNvPr id="0" name="Picture 2"/>
                   <pic:cNvPicPr>
                     <a:picLocks noChangeAspect="1" noChangeArrowheads="1"/>
                   </pic:cNvPicPr>
@@ -441,15 +391,12 @@
                 <pic:spPr bwMode="auto">
                   <a:xfrm>
                     <a:off x="0" y="0"/>
-                    <a:ext cx="4829175" cy="1447800"/>
+                    <a:ext cx="4828540" cy="1450975"/>
                   </a:xfrm>
                   <a:prstGeom prst="rect">
                     <a:avLst/>
                   </a:prstGeom>
                   <a:noFill/>
-                  <a:ln>
-                    <a:noFill/>
-                  </a:ln>
                 </pic:spPr>
               </pic:pic>
             </a:graphicData>
@@ -457,11 +404,6 @@
         </wp:inline>
       </w:drawing>
     </w:r>
-  </w:p>
-  <w:p>
-    <w:pPr>
-      <w:pStyle w:val="Header"/>
-    </w:pPr>
   </w:p>
 </w:hdr>
 </file>
@@ -471,7 +413,7 @@
   <w:docDefaults>
     <w:rPrDefault>
       <w:rPr>
-        <w:rFonts w:asciiTheme="minorHAnsi" w:eastAsiaTheme="minorEastAsia" w:hAnsiTheme="minorHAnsi" w:cstheme="minorBidi"/>
+        <w:rFonts w:asciiTheme="minorHAnsi" w:eastAsiaTheme="minorHAnsi" w:hAnsiTheme="minorHAnsi" w:cstheme="minorBidi"/>
         <w:sz w:val="22"/>
         <w:szCs w:val="22"/>
         <w:lang w:val="en-US" w:eastAsia="en-US" w:bidi="ar-SA"/>
@@ -862,13 +804,7 @@
   </w:latentStyles>
   <w:style w:type="paragraph" w:default="1" w:styleId="Normal">
     <w:name w:val="Normal"/>
-    <w:pPr>
-      <w:suppressAutoHyphens/>
-      <w:spacing w:after="200" w:line="276" w:lineRule="auto"/>
-    </w:pPr>
-    <w:rPr>
-      <w:rFonts w:ascii="Calibri" w:eastAsia="WenQuanYi Zen Hei Sharp" w:hAnsi="Calibri"/>
-    </w:rPr>
+    <w:qFormat/>
   </w:style>
   <w:style w:type="character" w:default="1" w:styleId="DefaultParagraphFont">
     <w:name w:val="Default Paragraph Font"/>
@@ -897,108 +833,101 @@
     <w:semiHidden/>
     <w:unhideWhenUsed/>
   </w:style>
-  <w:style w:type="character" w:customStyle="1" w:styleId="HeaderChar">
-    <w:name w:val="Header Char"/>
-    <w:basedOn w:val="DefaultParagraphFont"/>
-  </w:style>
-  <w:style w:type="character" w:customStyle="1" w:styleId="FooterChar">
-    <w:name w:val="Footer Char"/>
-    <w:basedOn w:val="DefaultParagraphFont"/>
-  </w:style>
-  <w:style w:type="character" w:customStyle="1" w:styleId="BalloonTextChar">
-    <w:name w:val="Balloon Text Char"/>
-    <w:basedOn w:val="DefaultParagraphFont"/>
-    <w:rPr>
-      <w:rFonts w:ascii="Tahoma" w:hAnsi="Tahoma" w:cs="Tahoma"/>
-      <w:sz w:val="16"/>
-      <w:szCs w:val="16"/>
-    </w:rPr>
-  </w:style>
-  <w:style w:type="paragraph" w:customStyle="1" w:styleId="Heading">
-    <w:name w:val="Heading"/>
-    <w:basedOn w:val="Normal"/>
-    <w:next w:val="TextBody"/>
-    <w:pPr>
-      <w:keepNext/>
-      <w:spacing w:before="240" w:after="120"/>
-    </w:pPr>
-    <w:rPr>
-      <w:rFonts w:ascii="Liberation Sans" w:hAnsi="Liberation Sans" w:cs="Lohit Devanagari"/>
-      <w:sz w:val="28"/>
-      <w:szCs w:val="28"/>
-    </w:rPr>
-  </w:style>
-  <w:style w:type="paragraph" w:customStyle="1" w:styleId="TextBody">
-    <w:name w:val="Text Body"/>
-    <w:basedOn w:val="Normal"/>
-    <w:pPr>
-      <w:spacing w:after="120"/>
-    </w:pPr>
-  </w:style>
-  <w:style w:type="paragraph" w:styleId="List">
-    <w:name w:val="List"/>
-    <w:basedOn w:val="TextBody"/>
-    <w:rPr>
-      <w:rFonts w:cs="Lohit Devanagari"/>
-    </w:rPr>
-  </w:style>
-  <w:style w:type="paragraph" w:styleId="Caption">
-    <w:name w:val="caption"/>
-    <w:basedOn w:val="Normal"/>
-    <w:pPr>
-      <w:suppressLineNumbers/>
-      <w:spacing w:before="120" w:after="120"/>
-    </w:pPr>
-    <w:rPr>
-      <w:rFonts w:cs="Lohit Devanagari"/>
-      <w:i/>
-      <w:iCs/>
-      <w:sz w:val="24"/>
-      <w:szCs w:val="24"/>
-    </w:rPr>
-  </w:style>
-  <w:style w:type="paragraph" w:customStyle="1" w:styleId="Index">
-    <w:name w:val="Index"/>
-    <w:basedOn w:val="Normal"/>
-    <w:pPr>
-      <w:suppressLineNumbers/>
-    </w:pPr>
-    <w:rPr>
-      <w:rFonts w:cs="Lohit Devanagari"/>
-    </w:rPr>
-  </w:style>
   <w:style w:type="paragraph" w:styleId="Header">
     <w:name w:val="header"/>
     <w:basedOn w:val="Normal"/>
+    <w:link w:val="HeaderChar"/>
+    <w:uiPriority w:val="99"/>
+    <w:unhideWhenUsed/>
+    <w:rsid w:val="00A111D0"/>
     <w:pPr>
       <w:tabs>
         <w:tab w:val="center" w:pos="4680"/>
         <w:tab w:val="right" w:pos="9360"/>
       </w:tabs>
-      <w:spacing w:after="0" w:line="100" w:lineRule="atLeast"/>
+      <w:spacing w:after="0" w:line="240" w:lineRule="auto"/>
     </w:pPr>
+  </w:style>
+  <w:style w:type="character" w:customStyle="1" w:styleId="HeaderChar">
+    <w:name w:val="Header Char"/>
+    <w:basedOn w:val="DefaultParagraphFont"/>
+    <w:link w:val="Header"/>
+    <w:uiPriority w:val="99"/>
+    <w:rsid w:val="00A111D0"/>
   </w:style>
   <w:style w:type="paragraph" w:styleId="Footer">
     <w:name w:val="footer"/>
     <w:basedOn w:val="Normal"/>
+    <w:link w:val="FooterChar"/>
+    <w:uiPriority w:val="99"/>
+    <w:unhideWhenUsed/>
+    <w:rsid w:val="00A111D0"/>
     <w:pPr>
       <w:tabs>
         <w:tab w:val="center" w:pos="4680"/>
         <w:tab w:val="right" w:pos="9360"/>
       </w:tabs>
-      <w:spacing w:after="0" w:line="100" w:lineRule="atLeast"/>
+      <w:spacing w:after="0" w:line="240" w:lineRule="auto"/>
     </w:pPr>
+  </w:style>
+  <w:style w:type="character" w:customStyle="1" w:styleId="FooterChar">
+    <w:name w:val="Footer Char"/>
+    <w:basedOn w:val="DefaultParagraphFont"/>
+    <w:link w:val="Footer"/>
+    <w:uiPriority w:val="99"/>
+    <w:rsid w:val="00A111D0"/>
   </w:style>
   <w:style w:type="paragraph" w:styleId="BalloonText">
     <w:name w:val="Balloon Text"/>
     <w:basedOn w:val="Normal"/>
+    <w:link w:val="BalloonTextChar"/>
+    <w:uiPriority w:val="99"/>
+    <w:semiHidden/>
+    <w:unhideWhenUsed/>
+    <w:rsid w:val="00A111D0"/>
     <w:pPr>
-      <w:spacing w:after="0" w:line="100" w:lineRule="atLeast"/>
+      <w:spacing w:after="0" w:line="240" w:lineRule="auto"/>
     </w:pPr>
     <w:rPr>
-      <w:rFonts w:ascii="Tahoma" w:hAnsi="Tahoma" w:cs="Tahoma"/>
-      <w:sz w:val="16"/>
-      <w:szCs w:val="16"/>
+      <w:rFonts w:ascii="Segoe UI" w:hAnsi="Segoe UI" w:cs="Segoe UI"/>
+      <w:sz w:val="18"/>
+      <w:szCs w:val="18"/>
+    </w:rPr>
+  </w:style>
+  <w:style w:type="character" w:customStyle="1" w:styleId="BalloonTextChar">
+    <w:name w:val="Balloon Text Char"/>
+    <w:basedOn w:val="DefaultParagraphFont"/>
+    <w:link w:val="BalloonText"/>
+    <w:uiPriority w:val="99"/>
+    <w:semiHidden/>
+    <w:rsid w:val="00A111D0"/>
+    <w:rPr>
+      <w:rFonts w:ascii="Segoe UI" w:hAnsi="Segoe UI" w:cs="Segoe UI"/>
+      <w:sz w:val="18"/>
+      <w:szCs w:val="18"/>
+    </w:rPr>
+  </w:style>
+  <w:style w:type="character" w:styleId="Hyperlink">
+    <w:name w:val="Hyperlink"/>
+    <w:basedOn w:val="DefaultParagraphFont"/>
+    <w:uiPriority w:val="99"/>
+    <w:unhideWhenUsed/>
+    <w:rsid w:val="00B26437"/>
+    <w:rPr>
+      <w:color w:val="0563C1" w:themeColor="hyperlink"/>
+      <w:u w:val="single"/>
+    </w:rPr>
+  </w:style>
+  <w:style w:type="character" w:styleId="UnresolvedMention">
+    <w:name w:val="Unresolved Mention"/>
+    <w:basedOn w:val="DefaultParagraphFont"/>
+    <w:uiPriority w:val="99"/>
+    <w:semiHidden/>
+    <w:unhideWhenUsed/>
+    <w:rsid w:val="00B26437"/>
+    <w:rPr>
+      <w:color w:val="605E5C"/>
+      <w:shd w:val="clear" w:color="auto" w:fill="E1DFDD"/>
     </w:rPr>
   </w:style>
 </w:styles>
@@ -1021,7 +950,7 @@
         <a:srgbClr val="E7E6E6"/>
       </a:lt2>
       <a:accent1>
-        <a:srgbClr val="5B9BD5"/>
+        <a:srgbClr val="4472C4"/>
       </a:accent1>
       <a:accent2>
         <a:srgbClr val="ED7D31"/>
@@ -1033,7 +962,7 @@
         <a:srgbClr val="FFC000"/>
       </a:accent4>
       <a:accent5>
-        <a:srgbClr val="4472C4"/>
+        <a:srgbClr val="5B9BD5"/>
       </a:accent5>
       <a:accent6>
         <a:srgbClr val="70AD47"/>
@@ -1050,9 +979,9 @@
         <a:latin typeface="Calibri Light" panose="020F0302020204030204"/>
         <a:ea typeface=""/>
         <a:cs typeface=""/>
-        <a:font script="Jpan" typeface="ＭＳ ゴシック"/>
+        <a:font script="Jpan" typeface="游ゴシック Light"/>
         <a:font script="Hang" typeface="맑은 고딕"/>
-        <a:font script="Hans" typeface="宋体"/>
+        <a:font script="Hans" typeface="等线 Light"/>
         <a:font script="Hant" typeface="新細明體"/>
         <a:font script="Arab" typeface="Times New Roman"/>
         <a:font script="Hebr" typeface="Times New Roman"/>
@@ -1080,14 +1009,31 @@
         <a:font script="Viet" typeface="Times New Roman"/>
         <a:font script="Uigh" typeface="Microsoft Uighur"/>
         <a:font script="Geor" typeface="Sylfaen"/>
+        <a:font script="Armn" typeface="Arial"/>
+        <a:font script="Bugi" typeface="Leelawadee UI"/>
+        <a:font script="Bopo" typeface="Microsoft JhengHei"/>
+        <a:font script="Java" typeface="Javanese Text"/>
+        <a:font script="Lisu" typeface="Segoe UI"/>
+        <a:font script="Mymr" typeface="Myanmar Text"/>
+        <a:font script="Nkoo" typeface="Ebrima"/>
+        <a:font script="Olck" typeface="Nirmala UI"/>
+        <a:font script="Osma" typeface="Ebrima"/>
+        <a:font script="Phag" typeface="Phagspa"/>
+        <a:font script="Syrn" typeface="Estrangelo Edessa"/>
+        <a:font script="Syrj" typeface="Estrangelo Edessa"/>
+        <a:font script="Syre" typeface="Estrangelo Edessa"/>
+        <a:font script="Sora" typeface="Nirmala UI"/>
+        <a:font script="Tale" typeface="Microsoft Tai Le"/>
+        <a:font script="Talu" typeface="Microsoft New Tai Lue"/>
+        <a:font script="Tfng" typeface="Ebrima"/>
       </a:majorFont>
       <a:minorFont>
         <a:latin typeface="Calibri" panose="020F0502020204030204"/>
         <a:ea typeface=""/>
         <a:cs typeface=""/>
-        <a:font script="Jpan" typeface="ＭＳ 明朝"/>
+        <a:font script="Jpan" typeface="游明朝"/>
         <a:font script="Hang" typeface="맑은 고딕"/>
-        <a:font script="Hans" typeface="宋体"/>
+        <a:font script="Hans" typeface="等线"/>
         <a:font script="Hant" typeface="新細明體"/>
         <a:font script="Arab" typeface="Arial"/>
         <a:font script="Hebr" typeface="Arial"/>
@@ -1115,6 +1061,23 @@
         <a:font script="Viet" typeface="Arial"/>
         <a:font script="Uigh" typeface="Microsoft Uighur"/>
         <a:font script="Geor" typeface="Sylfaen"/>
+        <a:font script="Armn" typeface="Arial"/>
+        <a:font script="Bugi" typeface="Leelawadee UI"/>
+        <a:font script="Bopo" typeface="Microsoft JhengHei"/>
+        <a:font script="Java" typeface="Javanese Text"/>
+        <a:font script="Lisu" typeface="Segoe UI"/>
+        <a:font script="Mymr" typeface="Myanmar Text"/>
+        <a:font script="Nkoo" typeface="Ebrima"/>
+        <a:font script="Olck" typeface="Nirmala UI"/>
+        <a:font script="Osma" typeface="Ebrima"/>
+        <a:font script="Phag" typeface="Phagspa"/>
+        <a:font script="Syrn" typeface="Estrangelo Edessa"/>
+        <a:font script="Syrj" typeface="Estrangelo Edessa"/>
+        <a:font script="Syre" typeface="Estrangelo Edessa"/>
+        <a:font script="Sora" typeface="Nirmala UI"/>
+        <a:font script="Tale" typeface="Microsoft Tai Le"/>
+        <a:font script="Talu" typeface="Microsoft New Tai Lue"/>
+        <a:font script="Tfng" typeface="Ebrima"/>
       </a:minorFont>
     </a:fontScheme>
     <a:fmtScheme name="Office">

</xml_diff>

<commit_message>
ACFP-456 change the font in templates to arial
</commit_message>
<xml_diff>
--- a/acm/correspondenceTemplates/ApprovalLetter.docx
+++ b/acm/correspondenceTemplates/ApprovalLetter.docx
@@ -1,19 +1,19 @@
 
 <file path=word/document.xml><?xml version="1.0" encoding="utf-8"?>
-<w:document xmlns:wpc="http://schemas.microsoft.com/office/word/2010/wordprocessingCanvas" xmlns:cx="http://schemas.microsoft.com/office/drawing/2014/chartex" xmlns:cx1="http://schemas.microsoft.com/office/drawing/2015/9/8/chartex" xmlns:cx2="http://schemas.microsoft.com/office/drawing/2015/10/21/chartex" xmlns:cx3="http://schemas.microsoft.com/office/drawing/2016/5/9/chartex" xmlns:cx4="http://schemas.microsoft.com/office/drawing/2016/5/10/chartex" xmlns:cx5="http://schemas.microsoft.com/office/drawing/2016/5/11/chartex" xmlns:cx6="http://schemas.microsoft.com/office/drawing/2016/5/12/chartex" xmlns:cx7="http://schemas.microsoft.com/office/drawing/2016/5/13/chartex" xmlns:cx8="http://schemas.microsoft.com/office/drawing/2016/5/14/chartex" xmlns:mc="http://schemas.openxmlformats.org/markup-compatibility/2006" xmlns:aink="http://schemas.microsoft.com/office/drawing/2016/ink" xmlns:am3d="http://schemas.microsoft.com/office/drawing/2017/model3d" xmlns:o="urn:schemas-microsoft-com:office:office" xmlns:r="http://schemas.openxmlformats.org/officeDocument/2006/relationships" xmlns:m="http://schemas.openxmlformats.org/officeDocument/2006/math" xmlns:v="urn:schemas-microsoft-com:vml" xmlns:wp14="http://schemas.microsoft.com/office/word/2010/wordprocessingDrawing" xmlns:wp="http://schemas.openxmlformats.org/drawingml/2006/wordprocessingDrawing" xmlns:w10="urn:schemas-microsoft-com:office:word" xmlns:w="http://schemas.openxmlformats.org/wordprocessingml/2006/main" xmlns:w14="http://schemas.microsoft.com/office/word/2010/wordml" xmlns:w15="http://schemas.microsoft.com/office/word/2012/wordml" xmlns:w16cid="http://schemas.microsoft.com/office/word/2016/wordml/cid" xmlns:w16se="http://schemas.microsoft.com/office/word/2015/wordml/symex" xmlns:wpg="http://schemas.microsoft.com/office/word/2010/wordprocessingGroup" xmlns:wpi="http://schemas.microsoft.com/office/word/2010/wordprocessingInk" xmlns:wne="http://schemas.microsoft.com/office/word/2006/wordml" xmlns:wps="http://schemas.microsoft.com/office/word/2010/wordprocessingShape" mc:Ignorable="w14 w15 w16se w16cid wp14">
+<w:document xmlns:wpc="http://schemas.microsoft.com/office/word/2010/wordprocessingCanvas" xmlns:cx="http://schemas.microsoft.com/office/drawing/2014/chartex" xmlns:cx1="http://schemas.microsoft.com/office/drawing/2015/9/8/chartex" xmlns:cx2="http://schemas.microsoft.com/office/drawing/2015/10/21/chartex" xmlns:cx3="http://schemas.microsoft.com/office/drawing/2016/5/9/chartex" xmlns:cx4="http://schemas.microsoft.com/office/drawing/2016/5/10/chartex" xmlns:cx5="http://schemas.microsoft.com/office/drawing/2016/5/11/chartex" xmlns:cx6="http://schemas.microsoft.com/office/drawing/2016/5/12/chartex" xmlns:cx7="http://schemas.microsoft.com/office/drawing/2016/5/13/chartex" xmlns:cx8="http://schemas.microsoft.com/office/drawing/2016/5/14/chartex" xmlns:mc="http://schemas.openxmlformats.org/markup-compatibility/2006" xmlns:aink="http://schemas.microsoft.com/office/drawing/2016/ink" xmlns:am3d="http://schemas.microsoft.com/office/drawing/2017/model3d" xmlns:o="urn:schemas-microsoft-com:office:office" xmlns:r="http://schemas.openxmlformats.org/officeDocument/2006/relationships" xmlns:m="http://schemas.openxmlformats.org/officeDocument/2006/math" xmlns:v="urn:schemas-microsoft-com:vml" xmlns:wp14="http://schemas.microsoft.com/office/word/2010/wordprocessingDrawing" xmlns:wp="http://schemas.openxmlformats.org/drawingml/2006/wordprocessingDrawing" xmlns:w10="urn:schemas-microsoft-com:office:word" xmlns:w="http://schemas.openxmlformats.org/wordprocessingml/2006/main" xmlns:w14="http://schemas.microsoft.com/office/word/2010/wordml" xmlns:w15="http://schemas.microsoft.com/office/word/2012/wordml" xmlns:w16cex="http://schemas.microsoft.com/office/word/2018/wordml/cex" xmlns:w16cid="http://schemas.microsoft.com/office/word/2016/wordml/cid" xmlns:w16="http://schemas.microsoft.com/office/word/2018/wordml" xmlns:w16se="http://schemas.microsoft.com/office/word/2015/wordml/symex" xmlns:wpg="http://schemas.microsoft.com/office/word/2010/wordprocessingGroup" xmlns:wpi="http://schemas.microsoft.com/office/word/2010/wordprocessingInk" xmlns:wne="http://schemas.microsoft.com/office/word/2006/wordml" xmlns:wps="http://schemas.microsoft.com/office/word/2010/wordprocessingShape" mc:Ignorable="w14 w15 w16se w16cid w16 w16cex wp14">
   <w:body>
     <w:p>
       <w:pPr>
         <w:jc w:val="center"/>
         <w:rPr>
-          <w:rFonts w:ascii="Times New Roman" w:hAnsi="Times New Roman" w:cs="Times New Roman"/>
+          <w:rFonts w:ascii="Arial" w:hAnsi="Arial" w:cs="Arial"/>
           <w:sz w:val="72"/>
           <w:szCs w:val="72"/>
         </w:rPr>
       </w:pPr>
       <w:r>
         <w:rPr>
-          <w:rFonts w:ascii="Times New Roman" w:hAnsi="Times New Roman" w:cs="Times New Roman"/>
+          <w:rFonts w:ascii="Arial" w:hAnsi="Arial" w:cs="Arial"/>
           <w:sz w:val="72"/>
           <w:szCs w:val="72"/>
         </w:rPr>
@@ -23,22 +23,25 @@
     <w:p>
       <w:pPr>
         <w:rPr>
-          <w:sz w:val="24"/>
-          <w:szCs w:val="24"/>
-        </w:rPr>
-      </w:pPr>
-    </w:p>
-    <w:p>
-      <w:pPr>
-        <w:rPr>
-          <w:sz w:val="24"/>
-          <w:szCs w:val="24"/>
-        </w:rPr>
-      </w:pPr>
-    </w:p>
-    <w:p>
-      <w:pPr>
-        <w:rPr>
+          <w:rFonts w:ascii="Arial" w:hAnsi="Arial" w:cs="Arial"/>
+          <w:sz w:val="24"/>
+          <w:szCs w:val="24"/>
+        </w:rPr>
+      </w:pPr>
+    </w:p>
+    <w:p>
+      <w:pPr>
+        <w:rPr>
+          <w:rFonts w:ascii="Arial" w:hAnsi="Arial" w:cs="Arial"/>
+          <w:sz w:val="24"/>
+          <w:szCs w:val="24"/>
+        </w:rPr>
+      </w:pPr>
+    </w:p>
+    <w:p>
+      <w:pPr>
+        <w:rPr>
+          <w:rFonts w:ascii="Arial" w:hAnsi="Arial" w:cs="Arial"/>
           <w:b/>
           <w:sz w:val="24"/>
           <w:szCs w:val="24"/>
@@ -46,6 +49,7 @@
       </w:pPr>
       <w:r>
         <w:rPr>
+          <w:rFonts w:ascii="Arial" w:hAnsi="Arial" w:cs="Arial"/>
           <w:b/>
           <w:sz w:val="24"/>
           <w:szCs w:val="24"/>
@@ -55,6 +59,7 @@
       <w:proofErr w:type="spellStart"/>
       <w:r>
         <w:rPr>
+          <w:rFonts w:ascii="Arial" w:hAnsi="Arial" w:cs="Arial"/>
           <w:b/>
           <w:sz w:val="24"/>
           <w:szCs w:val="24"/>
@@ -64,6 +69,7 @@
       <w:proofErr w:type="spellEnd"/>
       <w:r>
         <w:rPr>
+          <w:rFonts w:ascii="Arial" w:hAnsi="Arial" w:cs="Arial"/>
           <w:b/>
           <w:sz w:val="24"/>
           <w:szCs w:val="24"/>
@@ -74,20 +80,23 @@
     <w:p>
       <w:pPr>
         <w:rPr>
-          <w:sz w:val="24"/>
-          <w:szCs w:val="24"/>
-        </w:rPr>
-      </w:pPr>
-    </w:p>
-    <w:p>
-      <w:pPr>
-        <w:rPr>
-          <w:sz w:val="24"/>
-          <w:szCs w:val="24"/>
-        </w:rPr>
-      </w:pPr>
-      <w:r>
-        <w:rPr>
+          <w:rFonts w:ascii="Arial" w:hAnsi="Arial" w:cs="Arial"/>
+          <w:sz w:val="24"/>
+          <w:szCs w:val="24"/>
+        </w:rPr>
+      </w:pPr>
+    </w:p>
+    <w:p>
+      <w:pPr>
+        <w:rPr>
+          <w:rFonts w:ascii="Arial" w:hAnsi="Arial" w:cs="Arial"/>
+          <w:sz w:val="24"/>
+          <w:szCs w:val="24"/>
+        </w:rPr>
+      </w:pPr>
+      <w:r>
+        <w:rPr>
+          <w:rFonts w:ascii="Arial" w:hAnsi="Arial" w:cs="Arial"/>
           <w:sz w:val="24"/>
           <w:szCs w:val="24"/>
         </w:rPr>
@@ -95,6 +104,7 @@
       </w:r>
       <w:r>
         <w:rPr>
+          <w:rFonts w:ascii="Arial" w:hAnsi="Arial" w:cs="Arial"/>
           <w:b/>
           <w:sz w:val="24"/>
           <w:szCs w:val="24"/>
@@ -104,6 +114,7 @@
       <w:proofErr w:type="spellStart"/>
       <w:r>
         <w:rPr>
+          <w:rFonts w:ascii="Arial" w:hAnsi="Arial" w:cs="Arial"/>
           <w:b/>
           <w:sz w:val="24"/>
           <w:szCs w:val="24"/>
@@ -113,6 +124,7 @@
       <w:proofErr w:type="spellEnd"/>
       <w:r>
         <w:rPr>
+          <w:rFonts w:ascii="Arial" w:hAnsi="Arial" w:cs="Arial"/>
           <w:b/>
           <w:sz w:val="24"/>
           <w:szCs w:val="24"/>
@@ -121,6 +133,7 @@
       </w:r>
       <w:r>
         <w:rPr>
+          <w:rFonts w:ascii="Arial" w:hAnsi="Arial" w:cs="Arial"/>
           <w:sz w:val="24"/>
           <w:szCs w:val="24"/>
         </w:rPr>
@@ -130,20 +143,23 @@
     <w:p>
       <w:pPr>
         <w:rPr>
-          <w:sz w:val="24"/>
-          <w:szCs w:val="24"/>
-        </w:rPr>
-      </w:pPr>
-    </w:p>
-    <w:p>
-      <w:pPr>
-        <w:rPr>
-          <w:sz w:val="24"/>
-          <w:szCs w:val="24"/>
-        </w:rPr>
-      </w:pPr>
-      <w:r>
-        <w:rPr>
+          <w:rFonts w:ascii="Arial" w:hAnsi="Arial" w:cs="Arial"/>
+          <w:sz w:val="24"/>
+          <w:szCs w:val="24"/>
+        </w:rPr>
+      </w:pPr>
+    </w:p>
+    <w:p>
+      <w:pPr>
+        <w:rPr>
+          <w:rFonts w:ascii="Arial" w:hAnsi="Arial" w:cs="Arial"/>
+          <w:sz w:val="24"/>
+          <w:szCs w:val="24"/>
+        </w:rPr>
+      </w:pPr>
+      <w:r>
+        <w:rPr>
+          <w:rFonts w:ascii="Arial" w:hAnsi="Arial" w:cs="Arial"/>
           <w:sz w:val="24"/>
           <w:szCs w:val="24"/>
         </w:rPr>
@@ -151,6 +167,7 @@
       </w:r>
       <w:r>
         <w:rPr>
+          <w:rFonts w:ascii="Arial" w:hAnsi="Arial" w:cs="Arial"/>
           <w:b/>
           <w:sz w:val="24"/>
           <w:szCs w:val="24"/>
@@ -160,6 +177,7 @@
       <w:proofErr w:type="spellStart"/>
       <w:r>
         <w:rPr>
+          <w:rFonts w:ascii="Arial" w:hAnsi="Arial" w:cs="Arial"/>
           <w:b/>
           <w:sz w:val="24"/>
           <w:szCs w:val="24"/>
@@ -169,46 +187,59 @@
       <w:proofErr w:type="spellEnd"/>
       <w:r>
         <w:rPr>
+          <w:rFonts w:ascii="Arial" w:hAnsi="Arial" w:cs="Arial"/>
           <w:b/>
           <w:sz w:val="24"/>
           <w:szCs w:val="24"/>
         </w:rPr>
         <w:t>}</w:t>
       </w:r>
-      <w:bookmarkStart w:id="0" w:name="_GoBack"/>
-      <w:bookmarkEnd w:id="0"/>
-      <w:r>
-        <w:rPr>
-          <w:sz w:val="24"/>
-          <w:szCs w:val="24"/>
-        </w:rPr>
-        <w:t xml:space="preserve">, </w:t>
-      </w:r>
-      <w:r>
-        <w:rPr>
-          <w:sz w:val="24"/>
-          <w:szCs w:val="24"/>
-        </w:rPr>
-        <w:t>that your appeal has been approved.</w:t>
-      </w:r>
-    </w:p>
-    <w:p>
-      <w:pPr>
-        <w:rPr>
-          <w:sz w:val="24"/>
-          <w:szCs w:val="24"/>
-        </w:rPr>
-      </w:pPr>
-    </w:p>
-    <w:p>
-      <w:pPr>
-        <w:rPr>
-          <w:sz w:val="24"/>
-          <w:szCs w:val="24"/>
-        </w:rPr>
-      </w:pPr>
-      <w:r>
-        <w:rPr>
+      <w:r>
+        <w:rPr>
+          <w:rFonts w:ascii="Arial" w:hAnsi="Arial" w:cs="Arial"/>
+          <w:sz w:val="24"/>
+          <w:szCs w:val="24"/>
+        </w:rPr>
+        <w:t>, that your appeal has been</w:t>
+      </w:r>
+    </w:p>
+    <w:p>
+      <w:pPr>
+        <w:rPr>
+          <w:rFonts w:ascii="Arial" w:hAnsi="Arial" w:cs="Arial"/>
+          <w:sz w:val="24"/>
+          <w:szCs w:val="24"/>
+        </w:rPr>
+      </w:pPr>
+      <w:r>
+        <w:rPr>
+          <w:rFonts w:ascii="Arial" w:hAnsi="Arial" w:cs="Arial"/>
+          <w:sz w:val="24"/>
+          <w:szCs w:val="24"/>
+        </w:rPr>
+        <w:t>approved.</w:t>
+      </w:r>
+    </w:p>
+    <w:p>
+      <w:pPr>
+        <w:rPr>
+          <w:rFonts w:ascii="Arial" w:hAnsi="Arial" w:cs="Arial"/>
+          <w:sz w:val="24"/>
+          <w:szCs w:val="24"/>
+        </w:rPr>
+      </w:pPr>
+    </w:p>
+    <w:p>
+      <w:pPr>
+        <w:rPr>
+          <w:rFonts w:ascii="Arial" w:hAnsi="Arial" w:cs="Arial"/>
+          <w:sz w:val="24"/>
+          <w:szCs w:val="24"/>
+        </w:rPr>
+      </w:pPr>
+      <w:r>
+        <w:rPr>
+          <w:rFonts w:ascii="Arial" w:hAnsi="Arial" w:cs="Arial"/>
           <w:sz w:val="24"/>
           <w:szCs w:val="24"/>
         </w:rPr>
@@ -218,20 +249,23 @@
     <w:p>
       <w:pPr>
         <w:rPr>
-          <w:sz w:val="24"/>
-          <w:szCs w:val="24"/>
-        </w:rPr>
-      </w:pPr>
-    </w:p>
-    <w:p>
-      <w:pPr>
-        <w:rPr>
-          <w:sz w:val="24"/>
-          <w:szCs w:val="24"/>
-        </w:rPr>
-      </w:pPr>
-      <w:r>
-        <w:rPr>
+          <w:rFonts w:ascii="Arial" w:hAnsi="Arial" w:cs="Arial"/>
+          <w:sz w:val="24"/>
+          <w:szCs w:val="24"/>
+        </w:rPr>
+      </w:pPr>
+    </w:p>
+    <w:p>
+      <w:pPr>
+        <w:rPr>
+          <w:rFonts w:ascii="Arial" w:hAnsi="Arial" w:cs="Arial"/>
+          <w:sz w:val="24"/>
+          <w:szCs w:val="24"/>
+        </w:rPr>
+      </w:pPr>
+      <w:r>
+        <w:rPr>
+          <w:rFonts w:ascii="Arial" w:hAnsi="Arial" w:cs="Arial"/>
           <w:sz w:val="24"/>
           <w:szCs w:val="24"/>
         </w:rPr>
@@ -241,20 +275,23 @@
     <w:p>
       <w:pPr>
         <w:rPr>
-          <w:sz w:val="24"/>
-          <w:szCs w:val="24"/>
-        </w:rPr>
-      </w:pPr>
-    </w:p>
-    <w:p>
-      <w:pPr>
-        <w:rPr>
-          <w:sz w:val="24"/>
-          <w:szCs w:val="24"/>
-        </w:rPr>
-      </w:pPr>
-      <w:r>
-        <w:rPr>
+          <w:rFonts w:ascii="Arial" w:hAnsi="Arial" w:cs="Arial"/>
+          <w:sz w:val="24"/>
+          <w:szCs w:val="24"/>
+        </w:rPr>
+      </w:pPr>
+    </w:p>
+    <w:p>
+      <w:pPr>
+        <w:rPr>
+          <w:rFonts w:ascii="Arial" w:hAnsi="Arial" w:cs="Arial"/>
+          <w:sz w:val="24"/>
+          <w:szCs w:val="24"/>
+        </w:rPr>
+      </w:pPr>
+      <w:r>
+        <w:rPr>
+          <w:rFonts w:ascii="Arial" w:hAnsi="Arial" w:cs="Arial"/>
           <w:sz w:val="24"/>
           <w:szCs w:val="24"/>
         </w:rPr>
@@ -264,20 +301,23 @@
     <w:p>
       <w:pPr>
         <w:rPr>
-          <w:sz w:val="24"/>
-          <w:szCs w:val="24"/>
-        </w:rPr>
-      </w:pPr>
-    </w:p>
-    <w:p>
-      <w:pPr>
-        <w:rPr>
+          <w:rFonts w:ascii="Arial" w:hAnsi="Arial" w:cs="Arial"/>
+          <w:sz w:val="24"/>
+          <w:szCs w:val="24"/>
+        </w:rPr>
+      </w:pPr>
+    </w:p>
+    <w:p>
+      <w:pPr>
+        <w:rPr>
+          <w:rFonts w:ascii="Arial" w:hAnsi="Arial" w:cs="Arial"/>
           <w:b/>
           <w:i/>
         </w:rPr>
       </w:pPr>
       <w:r>
         <w:rPr>
+          <w:rFonts w:ascii="Arial" w:hAnsi="Arial" w:cs="Arial"/>
           <w:b/>
           <w:i/>
           <w:sz w:val="24"/>
@@ -298,7 +338,7 @@
 </file>
 
 <file path=word/endnotes.xml><?xml version="1.0" encoding="utf-8"?>
-<w:endnotes xmlns:wpc="http://schemas.microsoft.com/office/word/2010/wordprocessingCanvas" xmlns:cx="http://schemas.microsoft.com/office/drawing/2014/chartex" xmlns:cx1="http://schemas.microsoft.com/office/drawing/2015/9/8/chartex" xmlns:cx2="http://schemas.microsoft.com/office/drawing/2015/10/21/chartex" xmlns:cx3="http://schemas.microsoft.com/office/drawing/2016/5/9/chartex" xmlns:cx4="http://schemas.microsoft.com/office/drawing/2016/5/10/chartex" xmlns:cx5="http://schemas.microsoft.com/office/drawing/2016/5/11/chartex" xmlns:cx6="http://schemas.microsoft.com/office/drawing/2016/5/12/chartex" xmlns:cx7="http://schemas.microsoft.com/office/drawing/2016/5/13/chartex" xmlns:cx8="http://schemas.microsoft.com/office/drawing/2016/5/14/chartex" xmlns:mc="http://schemas.openxmlformats.org/markup-compatibility/2006" xmlns:aink="http://schemas.microsoft.com/office/drawing/2016/ink" xmlns:am3d="http://schemas.microsoft.com/office/drawing/2017/model3d" xmlns:o="urn:schemas-microsoft-com:office:office" xmlns:r="http://schemas.openxmlformats.org/officeDocument/2006/relationships" xmlns:m="http://schemas.openxmlformats.org/officeDocument/2006/math" xmlns:v="urn:schemas-microsoft-com:vml" xmlns:wp14="http://schemas.microsoft.com/office/word/2010/wordprocessingDrawing" xmlns:wp="http://schemas.openxmlformats.org/drawingml/2006/wordprocessingDrawing" xmlns:w10="urn:schemas-microsoft-com:office:word" xmlns:w="http://schemas.openxmlformats.org/wordprocessingml/2006/main" xmlns:w14="http://schemas.microsoft.com/office/word/2010/wordml" xmlns:w15="http://schemas.microsoft.com/office/word/2012/wordml" xmlns:w16cid="http://schemas.microsoft.com/office/word/2016/wordml/cid" xmlns:w16se="http://schemas.microsoft.com/office/word/2015/wordml/symex" xmlns:wpg="http://schemas.microsoft.com/office/word/2010/wordprocessingGroup" xmlns:wpi="http://schemas.microsoft.com/office/word/2010/wordprocessingInk" xmlns:wne="http://schemas.microsoft.com/office/word/2006/wordml" xmlns:wps="http://schemas.microsoft.com/office/word/2010/wordprocessingShape" mc:Ignorable="w14 w15 w16se w16cid wp14">
+<w:endnotes xmlns:wpc="http://schemas.microsoft.com/office/word/2010/wordprocessingCanvas" xmlns:cx="http://schemas.microsoft.com/office/drawing/2014/chartex" xmlns:cx1="http://schemas.microsoft.com/office/drawing/2015/9/8/chartex" xmlns:cx2="http://schemas.microsoft.com/office/drawing/2015/10/21/chartex" xmlns:cx3="http://schemas.microsoft.com/office/drawing/2016/5/9/chartex" xmlns:cx4="http://schemas.microsoft.com/office/drawing/2016/5/10/chartex" xmlns:cx5="http://schemas.microsoft.com/office/drawing/2016/5/11/chartex" xmlns:cx6="http://schemas.microsoft.com/office/drawing/2016/5/12/chartex" xmlns:cx7="http://schemas.microsoft.com/office/drawing/2016/5/13/chartex" xmlns:cx8="http://schemas.microsoft.com/office/drawing/2016/5/14/chartex" xmlns:mc="http://schemas.openxmlformats.org/markup-compatibility/2006" xmlns:aink="http://schemas.microsoft.com/office/drawing/2016/ink" xmlns:am3d="http://schemas.microsoft.com/office/drawing/2017/model3d" xmlns:o="urn:schemas-microsoft-com:office:office" xmlns:r="http://schemas.openxmlformats.org/officeDocument/2006/relationships" xmlns:m="http://schemas.openxmlformats.org/officeDocument/2006/math" xmlns:v="urn:schemas-microsoft-com:vml" xmlns:wp14="http://schemas.microsoft.com/office/word/2010/wordprocessingDrawing" xmlns:wp="http://schemas.openxmlformats.org/drawingml/2006/wordprocessingDrawing" xmlns:w10="urn:schemas-microsoft-com:office:word" xmlns:w="http://schemas.openxmlformats.org/wordprocessingml/2006/main" xmlns:w14="http://schemas.microsoft.com/office/word/2010/wordml" xmlns:w15="http://schemas.microsoft.com/office/word/2012/wordml" xmlns:w16cex="http://schemas.microsoft.com/office/word/2018/wordml/cex" xmlns:w16cid="http://schemas.microsoft.com/office/word/2016/wordml/cid" xmlns:w16="http://schemas.microsoft.com/office/word/2018/wordml" xmlns:w16se="http://schemas.microsoft.com/office/word/2015/wordml/symex" xmlns:wpg="http://schemas.microsoft.com/office/word/2010/wordprocessingGroup" xmlns:wpi="http://schemas.microsoft.com/office/word/2010/wordprocessingInk" xmlns:wne="http://schemas.microsoft.com/office/word/2006/wordml" xmlns:wps="http://schemas.microsoft.com/office/word/2010/wordprocessingShape" mc:Ignorable="w14 w15 w16se w16cid w16 w16cex wp14">
   <w:endnote w:type="separator" w:id="-1">
     <w:p>
       <w:pPr>
@@ -323,7 +363,7 @@
 </file>
 
 <file path=word/footnotes.xml><?xml version="1.0" encoding="utf-8"?>
-<w:footnotes xmlns:wpc="http://schemas.microsoft.com/office/word/2010/wordprocessingCanvas" xmlns:cx="http://schemas.microsoft.com/office/drawing/2014/chartex" xmlns:cx1="http://schemas.microsoft.com/office/drawing/2015/9/8/chartex" xmlns:cx2="http://schemas.microsoft.com/office/drawing/2015/10/21/chartex" xmlns:cx3="http://schemas.microsoft.com/office/drawing/2016/5/9/chartex" xmlns:cx4="http://schemas.microsoft.com/office/drawing/2016/5/10/chartex" xmlns:cx5="http://schemas.microsoft.com/office/drawing/2016/5/11/chartex" xmlns:cx6="http://schemas.microsoft.com/office/drawing/2016/5/12/chartex" xmlns:cx7="http://schemas.microsoft.com/office/drawing/2016/5/13/chartex" xmlns:cx8="http://schemas.microsoft.com/office/drawing/2016/5/14/chartex" xmlns:mc="http://schemas.openxmlformats.org/markup-compatibility/2006" xmlns:aink="http://schemas.microsoft.com/office/drawing/2016/ink" xmlns:am3d="http://schemas.microsoft.com/office/drawing/2017/model3d" xmlns:o="urn:schemas-microsoft-com:office:office" xmlns:r="http://schemas.openxmlformats.org/officeDocument/2006/relationships" xmlns:m="http://schemas.openxmlformats.org/officeDocument/2006/math" xmlns:v="urn:schemas-microsoft-com:vml" xmlns:wp14="http://schemas.microsoft.com/office/word/2010/wordprocessingDrawing" xmlns:wp="http://schemas.openxmlformats.org/drawingml/2006/wordprocessingDrawing" xmlns:w10="urn:schemas-microsoft-com:office:word" xmlns:w="http://schemas.openxmlformats.org/wordprocessingml/2006/main" xmlns:w14="http://schemas.microsoft.com/office/word/2010/wordml" xmlns:w15="http://schemas.microsoft.com/office/word/2012/wordml" xmlns:w16cid="http://schemas.microsoft.com/office/word/2016/wordml/cid" xmlns:w16se="http://schemas.microsoft.com/office/word/2015/wordml/symex" xmlns:wpg="http://schemas.microsoft.com/office/word/2010/wordprocessingGroup" xmlns:wpi="http://schemas.microsoft.com/office/word/2010/wordprocessingInk" xmlns:wne="http://schemas.microsoft.com/office/word/2006/wordml" xmlns:wps="http://schemas.microsoft.com/office/word/2010/wordprocessingShape" mc:Ignorable="w14 w15 w16se w16cid wp14">
+<w:footnotes xmlns:wpc="http://schemas.microsoft.com/office/word/2010/wordprocessingCanvas" xmlns:cx="http://schemas.microsoft.com/office/drawing/2014/chartex" xmlns:cx1="http://schemas.microsoft.com/office/drawing/2015/9/8/chartex" xmlns:cx2="http://schemas.microsoft.com/office/drawing/2015/10/21/chartex" xmlns:cx3="http://schemas.microsoft.com/office/drawing/2016/5/9/chartex" xmlns:cx4="http://schemas.microsoft.com/office/drawing/2016/5/10/chartex" xmlns:cx5="http://schemas.microsoft.com/office/drawing/2016/5/11/chartex" xmlns:cx6="http://schemas.microsoft.com/office/drawing/2016/5/12/chartex" xmlns:cx7="http://schemas.microsoft.com/office/drawing/2016/5/13/chartex" xmlns:cx8="http://schemas.microsoft.com/office/drawing/2016/5/14/chartex" xmlns:mc="http://schemas.openxmlformats.org/markup-compatibility/2006" xmlns:aink="http://schemas.microsoft.com/office/drawing/2016/ink" xmlns:am3d="http://schemas.microsoft.com/office/drawing/2017/model3d" xmlns:o="urn:schemas-microsoft-com:office:office" xmlns:r="http://schemas.openxmlformats.org/officeDocument/2006/relationships" xmlns:m="http://schemas.openxmlformats.org/officeDocument/2006/math" xmlns:v="urn:schemas-microsoft-com:vml" xmlns:wp14="http://schemas.microsoft.com/office/word/2010/wordprocessingDrawing" xmlns:wp="http://schemas.openxmlformats.org/drawingml/2006/wordprocessingDrawing" xmlns:w10="urn:schemas-microsoft-com:office:word" xmlns:w="http://schemas.openxmlformats.org/wordprocessingml/2006/main" xmlns:w14="http://schemas.microsoft.com/office/word/2010/wordml" xmlns:w15="http://schemas.microsoft.com/office/word/2012/wordml" xmlns:w16cex="http://schemas.microsoft.com/office/word/2018/wordml/cex" xmlns:w16cid="http://schemas.microsoft.com/office/word/2016/wordml/cid" xmlns:w16="http://schemas.microsoft.com/office/word/2018/wordml" xmlns:w16se="http://schemas.microsoft.com/office/word/2015/wordml/symex" xmlns:wpg="http://schemas.microsoft.com/office/word/2010/wordprocessingGroup" xmlns:wpi="http://schemas.microsoft.com/office/word/2010/wordprocessingInk" xmlns:wne="http://schemas.microsoft.com/office/word/2006/wordml" xmlns:wps="http://schemas.microsoft.com/office/word/2010/wordprocessingShape" mc:Ignorable="w14 w15 w16se w16cid w16 w16cex wp14">
   <w:footnote w:type="separator" w:id="-1">
     <w:p>
       <w:pPr>
@@ -348,7 +388,7 @@
 </file>
 
 <file path=word/header1.xml><?xml version="1.0" encoding="utf-8"?>
-<w:hdr xmlns:wpc="http://schemas.microsoft.com/office/word/2010/wordprocessingCanvas" xmlns:cx="http://schemas.microsoft.com/office/drawing/2014/chartex" xmlns:cx1="http://schemas.microsoft.com/office/drawing/2015/9/8/chartex" xmlns:cx2="http://schemas.microsoft.com/office/drawing/2015/10/21/chartex" xmlns:cx3="http://schemas.microsoft.com/office/drawing/2016/5/9/chartex" xmlns:cx4="http://schemas.microsoft.com/office/drawing/2016/5/10/chartex" xmlns:cx5="http://schemas.microsoft.com/office/drawing/2016/5/11/chartex" xmlns:cx6="http://schemas.microsoft.com/office/drawing/2016/5/12/chartex" xmlns:cx7="http://schemas.microsoft.com/office/drawing/2016/5/13/chartex" xmlns:cx8="http://schemas.microsoft.com/office/drawing/2016/5/14/chartex" xmlns:mc="http://schemas.openxmlformats.org/markup-compatibility/2006" xmlns:aink="http://schemas.microsoft.com/office/drawing/2016/ink" xmlns:am3d="http://schemas.microsoft.com/office/drawing/2017/model3d" xmlns:o="urn:schemas-microsoft-com:office:office" xmlns:r="http://schemas.openxmlformats.org/officeDocument/2006/relationships" xmlns:m="http://schemas.openxmlformats.org/officeDocument/2006/math" xmlns:v="urn:schemas-microsoft-com:vml" xmlns:wp14="http://schemas.microsoft.com/office/word/2010/wordprocessingDrawing" xmlns:wp="http://schemas.openxmlformats.org/drawingml/2006/wordprocessingDrawing" xmlns:w10="urn:schemas-microsoft-com:office:word" xmlns:w="http://schemas.openxmlformats.org/wordprocessingml/2006/main" xmlns:w14="http://schemas.microsoft.com/office/word/2010/wordml" xmlns:w15="http://schemas.microsoft.com/office/word/2012/wordml" xmlns:w16cid="http://schemas.microsoft.com/office/word/2016/wordml/cid" xmlns:w16se="http://schemas.microsoft.com/office/word/2015/wordml/symex" xmlns:wpg="http://schemas.microsoft.com/office/word/2010/wordprocessingGroup" xmlns:wpi="http://schemas.microsoft.com/office/word/2010/wordprocessingInk" xmlns:wne="http://schemas.microsoft.com/office/word/2006/wordml" xmlns:wps="http://schemas.microsoft.com/office/word/2010/wordprocessingShape" mc:Ignorable="w14 w15 w16se w16cid wp14">
+<w:hdr xmlns:wpc="http://schemas.microsoft.com/office/word/2010/wordprocessingCanvas" xmlns:cx="http://schemas.microsoft.com/office/drawing/2014/chartex" xmlns:cx1="http://schemas.microsoft.com/office/drawing/2015/9/8/chartex" xmlns:cx2="http://schemas.microsoft.com/office/drawing/2015/10/21/chartex" xmlns:cx3="http://schemas.microsoft.com/office/drawing/2016/5/9/chartex" xmlns:cx4="http://schemas.microsoft.com/office/drawing/2016/5/10/chartex" xmlns:cx5="http://schemas.microsoft.com/office/drawing/2016/5/11/chartex" xmlns:cx6="http://schemas.microsoft.com/office/drawing/2016/5/12/chartex" xmlns:cx7="http://schemas.microsoft.com/office/drawing/2016/5/13/chartex" xmlns:cx8="http://schemas.microsoft.com/office/drawing/2016/5/14/chartex" xmlns:mc="http://schemas.openxmlformats.org/markup-compatibility/2006" xmlns:aink="http://schemas.microsoft.com/office/drawing/2016/ink" xmlns:am3d="http://schemas.microsoft.com/office/drawing/2017/model3d" xmlns:o="urn:schemas-microsoft-com:office:office" xmlns:r="http://schemas.openxmlformats.org/officeDocument/2006/relationships" xmlns:m="http://schemas.openxmlformats.org/officeDocument/2006/math" xmlns:v="urn:schemas-microsoft-com:vml" xmlns:wp14="http://schemas.microsoft.com/office/word/2010/wordprocessingDrawing" xmlns:wp="http://schemas.openxmlformats.org/drawingml/2006/wordprocessingDrawing" xmlns:w10="urn:schemas-microsoft-com:office:word" xmlns:w="http://schemas.openxmlformats.org/wordprocessingml/2006/main" xmlns:w14="http://schemas.microsoft.com/office/word/2010/wordml" xmlns:w15="http://schemas.microsoft.com/office/word/2012/wordml" xmlns:w16cex="http://schemas.microsoft.com/office/word/2018/wordml/cex" xmlns:w16cid="http://schemas.microsoft.com/office/word/2016/wordml/cid" xmlns:w16="http://schemas.microsoft.com/office/word/2018/wordml" xmlns:w16se="http://schemas.microsoft.com/office/word/2015/wordml/symex" xmlns:wpg="http://schemas.microsoft.com/office/word/2010/wordprocessingGroup" xmlns:wpi="http://schemas.microsoft.com/office/word/2010/wordprocessingInk" xmlns:wne="http://schemas.microsoft.com/office/word/2006/wordml" xmlns:wps="http://schemas.microsoft.com/office/word/2010/wordprocessingShape" mc:Ignorable="w14 w15 w16se w16cid w16 w16cex wp14">
   <w:p>
     <w:pPr>
       <w:pStyle w:val="Header"/>
@@ -409,7 +449,7 @@
 </file>
 
 <file path=word/styles.xml><?xml version="1.0" encoding="utf-8"?>
-<w:styles xmlns:mc="http://schemas.openxmlformats.org/markup-compatibility/2006" xmlns:r="http://schemas.openxmlformats.org/officeDocument/2006/relationships" xmlns:w="http://schemas.openxmlformats.org/wordprocessingml/2006/main" xmlns:w14="http://schemas.microsoft.com/office/word/2010/wordml" xmlns:w15="http://schemas.microsoft.com/office/word/2012/wordml" xmlns:w16cid="http://schemas.microsoft.com/office/word/2016/wordml/cid" xmlns:w16se="http://schemas.microsoft.com/office/word/2015/wordml/symex" mc:Ignorable="w14 w15 w16se w16cid">
+<w:styles xmlns:mc="http://schemas.openxmlformats.org/markup-compatibility/2006" xmlns:r="http://schemas.openxmlformats.org/officeDocument/2006/relationships" xmlns:w="http://schemas.openxmlformats.org/wordprocessingml/2006/main" xmlns:w14="http://schemas.microsoft.com/office/word/2010/wordml" xmlns:w15="http://schemas.microsoft.com/office/word/2012/wordml" xmlns:w16cex="http://schemas.microsoft.com/office/word/2018/wordml/cex" xmlns:w16cid="http://schemas.microsoft.com/office/word/2016/wordml/cid" xmlns:w16="http://schemas.microsoft.com/office/word/2018/wordml" xmlns:w16se="http://schemas.microsoft.com/office/word/2015/wordml/symex" mc:Ignorable="w14 w15 w16se w16cid w16 w16cex">
   <w:docDefaults>
     <w:rPrDefault>
       <w:rPr>
@@ -425,7 +465,7 @@
       </w:pPr>
     </w:pPrDefault>
   </w:docDefaults>
-  <w:latentStyles w:defLockedState="0" w:defUIPriority="99" w:defSemiHidden="0" w:defUnhideWhenUsed="0" w:defQFormat="0" w:count="375">
+  <w:latentStyles w:defLockedState="0" w:defUIPriority="99" w:defSemiHidden="0" w:defUnhideWhenUsed="0" w:defQFormat="0" w:count="376">
     <w:lsdException w:name="Normal" w:uiPriority="0" w:qFormat="1"/>
     <w:lsdException w:name="heading 1" w:uiPriority="9" w:qFormat="1"/>
     <w:lsdException w:name="heading 2" w:semiHidden="1" w:uiPriority="9" w:unhideWhenUsed="1" w:qFormat="1"/>
@@ -531,7 +571,6 @@
     <w:lsdException w:name="HTML Sample" w:semiHidden="1" w:unhideWhenUsed="1"/>
     <w:lsdException w:name="HTML Typewriter" w:semiHidden="1" w:unhideWhenUsed="1"/>
     <w:lsdException w:name="HTML Variable" w:semiHidden="1" w:unhideWhenUsed="1"/>
-    <w:lsdException w:name="Normal Table" w:semiHidden="1" w:unhideWhenUsed="1"/>
     <w:lsdException w:name="annotation subject" w:semiHidden="1" w:unhideWhenUsed="1"/>
     <w:lsdException w:name="No List" w:semiHidden="1" w:unhideWhenUsed="1"/>
     <w:lsdException w:name="Outline List 1" w:semiHidden="1" w:unhideWhenUsed="1"/>
@@ -578,10 +617,8 @@
     <w:lsdException w:name="Table Subtle 2" w:semiHidden="1" w:unhideWhenUsed="1"/>
     <w:lsdException w:name="Table Web 1" w:semiHidden="1" w:unhideWhenUsed="1"/>
     <w:lsdException w:name="Table Web 2" w:semiHidden="1" w:unhideWhenUsed="1"/>
-    <w:lsdException w:name="Table Web 3" w:semiHidden="1" w:unhideWhenUsed="1"/>
     <w:lsdException w:name="Balloon Text" w:semiHidden="1" w:unhideWhenUsed="1"/>
     <w:lsdException w:name="Table Grid" w:uiPriority="39"/>
-    <w:lsdException w:name="Table Theme" w:semiHidden="1" w:unhideWhenUsed="1"/>
     <w:lsdException w:name="Placeholder Text" w:semiHidden="1"/>
     <w:lsdException w:name="No Spacing" w:uiPriority="1" w:qFormat="1"/>
     <w:lsdException w:name="Light Shading" w:uiPriority="60"/>
@@ -801,6 +838,7 @@
     <w:lsdException w:name="Smart Hyperlink" w:semiHidden="1" w:unhideWhenUsed="1"/>
     <w:lsdException w:name="Hashtag" w:semiHidden="1" w:unhideWhenUsed="1"/>
     <w:lsdException w:name="Unresolved Mention" w:semiHidden="1" w:unhideWhenUsed="1"/>
+    <w:lsdException w:name="Smart Link" w:semiHidden="1" w:unhideWhenUsed="1"/>
   </w:latentStyles>
   <w:style w:type="paragraph" w:default="1" w:styleId="Normal">
     <w:name w:val="Normal"/>

</xml_diff>

<commit_message>
remove bold font from merge terms
</commit_message>
<xml_diff>
--- a/acm/correspondenceTemplates/ApprovalLetter.docx
+++ b/acm/correspondenceTemplates/ApprovalLetter.docx
@@ -42,15 +42,15 @@
       <w:pPr>
         <w:rPr>
           <w:rFonts w:ascii="Arial" w:hAnsi="Arial" w:cs="Arial"/>
-          <w:b/>
-          <w:sz w:val="24"/>
-          <w:szCs w:val="24"/>
-        </w:rPr>
-      </w:pPr>
-      <w:r>
-        <w:rPr>
-          <w:rFonts w:ascii="Arial" w:hAnsi="Arial" w:cs="Arial"/>
-          <w:b/>
+          <w:bCs/>
+          <w:sz w:val="24"/>
+          <w:szCs w:val="24"/>
+        </w:rPr>
+      </w:pPr>
+      <w:r>
+        <w:rPr>
+          <w:rFonts w:ascii="Arial" w:hAnsi="Arial" w:cs="Arial"/>
+          <w:bCs/>
           <w:sz w:val="24"/>
           <w:szCs w:val="24"/>
         </w:rPr>
@@ -60,7 +60,7 @@
       <w:r>
         <w:rPr>
           <w:rFonts w:ascii="Arial" w:hAnsi="Arial" w:cs="Arial"/>
-          <w:b/>
+          <w:bCs/>
           <w:sz w:val="24"/>
           <w:szCs w:val="24"/>
         </w:rPr>
@@ -70,7 +70,7 @@
       <w:r>
         <w:rPr>
           <w:rFonts w:ascii="Arial" w:hAnsi="Arial" w:cs="Arial"/>
-          <w:b/>
+          <w:bCs/>
           <w:sz w:val="24"/>
           <w:szCs w:val="24"/>
         </w:rPr>
@@ -105,7 +105,7 @@
       <w:r>
         <w:rPr>
           <w:rFonts w:ascii="Arial" w:hAnsi="Arial" w:cs="Arial"/>
-          <w:b/>
+          <w:bCs/>
           <w:sz w:val="24"/>
           <w:szCs w:val="24"/>
         </w:rPr>
@@ -115,7 +115,7 @@
       <w:r>
         <w:rPr>
           <w:rFonts w:ascii="Arial" w:hAnsi="Arial" w:cs="Arial"/>
-          <w:b/>
+          <w:bCs/>
           <w:sz w:val="24"/>
           <w:szCs w:val="24"/>
         </w:rPr>
@@ -125,7 +125,7 @@
       <w:r>
         <w:rPr>
           <w:rFonts w:ascii="Arial" w:hAnsi="Arial" w:cs="Arial"/>
-          <w:b/>
+          <w:bCs/>
           <w:sz w:val="24"/>
           <w:szCs w:val="24"/>
         </w:rPr>
@@ -168,7 +168,7 @@
       <w:r>
         <w:rPr>
           <w:rFonts w:ascii="Arial" w:hAnsi="Arial" w:cs="Arial"/>
-          <w:b/>
+          <w:bCs/>
           <w:sz w:val="24"/>
           <w:szCs w:val="24"/>
         </w:rPr>
@@ -178,7 +178,7 @@
       <w:r>
         <w:rPr>
           <w:rFonts w:ascii="Arial" w:hAnsi="Arial" w:cs="Arial"/>
-          <w:b/>
+          <w:bCs/>
           <w:sz w:val="24"/>
           <w:szCs w:val="24"/>
         </w:rPr>
@@ -188,7 +188,7 @@
       <w:r>
         <w:rPr>
           <w:rFonts w:ascii="Arial" w:hAnsi="Arial" w:cs="Arial"/>
-          <w:b/>
+          <w:bCs/>
           <w:sz w:val="24"/>
           <w:szCs w:val="24"/>
         </w:rPr>
@@ -571,6 +571,7 @@
     <w:lsdException w:name="HTML Sample" w:semiHidden="1" w:unhideWhenUsed="1"/>
     <w:lsdException w:name="HTML Typewriter" w:semiHidden="1" w:unhideWhenUsed="1"/>
     <w:lsdException w:name="HTML Variable" w:semiHidden="1" w:unhideWhenUsed="1"/>
+    <w:lsdException w:name="Normal Table" w:semiHidden="1" w:unhideWhenUsed="1"/>
     <w:lsdException w:name="annotation subject" w:semiHidden="1" w:unhideWhenUsed="1"/>
     <w:lsdException w:name="No List" w:semiHidden="1" w:unhideWhenUsed="1"/>
     <w:lsdException w:name="Outline List 1" w:semiHidden="1" w:unhideWhenUsed="1"/>
@@ -617,8 +618,10 @@
     <w:lsdException w:name="Table Subtle 2" w:semiHidden="1" w:unhideWhenUsed="1"/>
     <w:lsdException w:name="Table Web 1" w:semiHidden="1" w:unhideWhenUsed="1"/>
     <w:lsdException w:name="Table Web 2" w:semiHidden="1" w:unhideWhenUsed="1"/>
+    <w:lsdException w:name="Table Web 3" w:semiHidden="1" w:unhideWhenUsed="1"/>
     <w:lsdException w:name="Balloon Text" w:semiHidden="1" w:unhideWhenUsed="1"/>
     <w:lsdException w:name="Table Grid" w:uiPriority="39"/>
+    <w:lsdException w:name="Table Theme" w:semiHidden="1" w:unhideWhenUsed="1"/>
     <w:lsdException w:name="Placeholder Text" w:semiHidden="1"/>
     <w:lsdException w:name="No Spacing" w:uiPriority="1" w:qFormat="1"/>
     <w:lsdException w:name="Light Shading" w:uiPriority="60"/>

</xml_diff>